<commit_message>
nmv 16 04 2024
</commit_message>
<xml_diff>
--- a/TS Jatai Ghanam Project/TS 4.4/TS 4.4 Ghanam Malayalam Corrections.docx
+++ b/TS Jatai Ghanam Project/TS 4.4/TS 4.4 Ghanam Malayalam Corrections.docx
@@ -140,10 +140,9 @@
           <w:bCs/>
           <w:sz w:val="32"/>
           <w:szCs w:val="32"/>
-          <w:highlight w:val="red"/>
           <w:u w:val="single"/>
         </w:rPr>
-        <w:t>?????</w:t>
+        <w:t>30th April 2024</w:t>
       </w:r>
     </w:p>
     <w:p>
@@ -281,6 +280,7 @@
               </w:rPr>
               <w:t>(</w:t>
             </w:r>
+            <w:proofErr w:type="gramStart"/>
             <w:r>
               <w:rPr>
                 <w:rFonts w:cs="BRH Malayalam Extra"/>
@@ -304,7 +304,16 @@
                 <w:color w:val="000000"/>
                 <w:szCs w:val="32"/>
               </w:rPr>
-              <w:t>[P2</w:t>
+              <w:t>[</w:t>
+            </w:r>
+            <w:proofErr w:type="gramEnd"/>
+            <w:r>
+              <w:rPr>
+                <w:rFonts w:cs="BRH Malayalam Extra"/>
+                <w:color w:val="000000"/>
+                <w:szCs w:val="32"/>
+              </w:rPr>
+              <w:t>P2</w:t>
             </w:r>
             <w:r>
               <w:rPr>
@@ -619,6 +628,7 @@
               </w:rPr>
               <w:t>(</w:t>
             </w:r>
+            <w:proofErr w:type="gramStart"/>
             <w:r>
               <w:rPr>
                 <w:rFonts w:cs="BRH Malayalam Extra"/>
@@ -642,7 +652,16 @@
                 <w:color w:val="000000"/>
                 <w:szCs w:val="32"/>
               </w:rPr>
-              <w:t>[P2</w:t>
+              <w:t>[</w:t>
+            </w:r>
+            <w:proofErr w:type="gramEnd"/>
+            <w:r>
+              <w:rPr>
+                <w:rFonts w:cs="BRH Malayalam Extra"/>
+                <w:color w:val="000000"/>
+                <w:szCs w:val="32"/>
+              </w:rPr>
+              <w:t>P2</w:t>
             </w:r>
             <w:r>
               <w:rPr>
@@ -962,6 +981,7 @@
               </w:rPr>
               <w:t>(</w:t>
             </w:r>
+            <w:proofErr w:type="gramStart"/>
             <w:r>
               <w:rPr>
                 <w:rFonts w:cs="BRH Malayalam Extra"/>
@@ -985,7 +1005,16 @@
                 <w:color w:val="000000"/>
                 <w:szCs w:val="32"/>
               </w:rPr>
-              <w:t>[P5</w:t>
+              <w:t>[</w:t>
+            </w:r>
+            <w:proofErr w:type="gramEnd"/>
+            <w:r>
+              <w:rPr>
+                <w:rFonts w:cs="BRH Malayalam Extra"/>
+                <w:color w:val="000000"/>
+                <w:szCs w:val="32"/>
+              </w:rPr>
+              <w:t>P5</w:t>
             </w:r>
             <w:r>
               <w:rPr>
@@ -1434,6 +1463,7 @@
               </w:rPr>
               <w:t>(</w:t>
             </w:r>
+            <w:proofErr w:type="gramStart"/>
             <w:r>
               <w:rPr>
                 <w:rFonts w:cs="BRH Malayalam Extra"/>
@@ -1457,7 +1487,16 @@
                 <w:color w:val="000000"/>
                 <w:szCs w:val="32"/>
               </w:rPr>
-              <w:t>[P5</w:t>
+              <w:t>[</w:t>
+            </w:r>
+            <w:proofErr w:type="gramEnd"/>
+            <w:r>
+              <w:rPr>
+                <w:rFonts w:cs="BRH Malayalam Extra"/>
+                <w:color w:val="000000"/>
+                <w:szCs w:val="32"/>
+              </w:rPr>
+              <w:t>P5</w:t>
             </w:r>
             <w:r>
               <w:rPr>
@@ -1992,6 +2031,7 @@
               </w:rPr>
               <w:t>(</w:t>
             </w:r>
+            <w:proofErr w:type="gramStart"/>
             <w:r>
               <w:rPr>
                 <w:rFonts w:cs="BRH Malayalam Extra"/>
@@ -2015,7 +2055,16 @@
                 <w:color w:val="000000"/>
                 <w:szCs w:val="32"/>
               </w:rPr>
-              <w:t>[P5</w:t>
+              <w:t>[</w:t>
+            </w:r>
+            <w:proofErr w:type="gramEnd"/>
+            <w:r>
+              <w:rPr>
+                <w:rFonts w:cs="BRH Malayalam Extra"/>
+                <w:color w:val="000000"/>
+                <w:szCs w:val="32"/>
+              </w:rPr>
+              <w:t>P5</w:t>
             </w:r>
             <w:r>
               <w:rPr>
@@ -2455,6 +2504,7 @@
               </w:rPr>
               <w:t>(</w:t>
             </w:r>
+            <w:proofErr w:type="gramStart"/>
             <w:r>
               <w:rPr>
                 <w:rFonts w:cs="BRH Malayalam Extra"/>
@@ -2478,7 +2528,16 @@
                 <w:color w:val="000000"/>
                 <w:szCs w:val="32"/>
               </w:rPr>
-              <w:t>[P5</w:t>
+              <w:t>[</w:t>
+            </w:r>
+            <w:proofErr w:type="gramEnd"/>
+            <w:r>
+              <w:rPr>
+                <w:rFonts w:cs="BRH Malayalam Extra"/>
+                <w:color w:val="000000"/>
+                <w:szCs w:val="32"/>
+              </w:rPr>
+              <w:t>P5</w:t>
             </w:r>
             <w:r>
               <w:rPr>
@@ -3020,6 +3079,7 @@
               <w:lastRenderedPageBreak/>
               <w:t>(</w:t>
             </w:r>
+            <w:proofErr w:type="gramStart"/>
             <w:r>
               <w:rPr>
                 <w:rFonts w:cs="BRH Malayalam Extra"/>
@@ -3043,7 +3103,16 @@
                 <w:color w:val="000000"/>
                 <w:szCs w:val="32"/>
               </w:rPr>
-              <w:t>[P8</w:t>
+              <w:t>[</w:t>
+            </w:r>
+            <w:proofErr w:type="gramEnd"/>
+            <w:r>
+              <w:rPr>
+                <w:rFonts w:cs="BRH Malayalam Extra"/>
+                <w:color w:val="000000"/>
+                <w:szCs w:val="32"/>
+              </w:rPr>
+              <w:t>P8</w:t>
             </w:r>
             <w:r>
               <w:rPr>
@@ -3593,6 +3662,7 @@
               </w:rPr>
               <w:t>(</w:t>
             </w:r>
+            <w:proofErr w:type="gramStart"/>
             <w:r>
               <w:rPr>
                 <w:rFonts w:cs="BRH Malayalam Extra"/>
@@ -3616,7 +3686,16 @@
                 <w:color w:val="000000"/>
                 <w:szCs w:val="32"/>
               </w:rPr>
-              <w:t>[P8</w:t>
+              <w:t>[</w:t>
+            </w:r>
+            <w:proofErr w:type="gramEnd"/>
+            <w:r>
+              <w:rPr>
+                <w:rFonts w:cs="BRH Malayalam Extra"/>
+                <w:color w:val="000000"/>
+                <w:szCs w:val="32"/>
+              </w:rPr>
+              <w:t>P8</w:t>
             </w:r>
             <w:r>
               <w:rPr>
@@ -4224,6 +4303,7 @@
               </w:rPr>
               <w:t>(</w:t>
             </w:r>
+            <w:proofErr w:type="gramStart"/>
             <w:r>
               <w:rPr>
                 <w:rFonts w:cs="BRH Malayalam Extra"/>
@@ -4247,7 +4327,16 @@
                 <w:color w:val="000000"/>
                 <w:szCs w:val="32"/>
               </w:rPr>
-              <w:t>[P8</w:t>
+              <w:t>[</w:t>
+            </w:r>
+            <w:proofErr w:type="gramEnd"/>
+            <w:r>
+              <w:rPr>
+                <w:rFonts w:cs="BRH Malayalam Extra"/>
+                <w:color w:val="000000"/>
+                <w:szCs w:val="32"/>
+              </w:rPr>
+              <w:t>P8</w:t>
             </w:r>
             <w:r>
               <w:rPr>
@@ -4919,6 +5008,7 @@
               <w:lastRenderedPageBreak/>
               <w:t>(</w:t>
             </w:r>
+            <w:proofErr w:type="gramStart"/>
             <w:r>
               <w:rPr>
                 <w:rFonts w:cs="BRH Malayalam Extra"/>
@@ -4942,7 +5032,16 @@
                 <w:color w:val="000000"/>
                 <w:szCs w:val="32"/>
               </w:rPr>
-              <w:t>[P8</w:t>
+              <w:t>[</w:t>
+            </w:r>
+            <w:proofErr w:type="gramEnd"/>
+            <w:r>
+              <w:rPr>
+                <w:rFonts w:cs="BRH Malayalam Extra"/>
+                <w:color w:val="000000"/>
+                <w:szCs w:val="32"/>
+              </w:rPr>
+              <w:t>P8</w:t>
             </w:r>
             <w:r>
               <w:rPr>
@@ -5524,6 +5623,7 @@
               </w:rPr>
               <w:t>(</w:t>
             </w:r>
+            <w:proofErr w:type="gramStart"/>
             <w:r>
               <w:rPr>
                 <w:rFonts w:cs="BRH Malayalam Extra"/>
@@ -5547,7 +5647,16 @@
                 <w:color w:val="000000"/>
                 <w:szCs w:val="32"/>
               </w:rPr>
-              <w:t>[P8</w:t>
+              <w:t>[</w:t>
+            </w:r>
+            <w:proofErr w:type="gramEnd"/>
+            <w:r>
+              <w:rPr>
+                <w:rFonts w:cs="BRH Malayalam Extra"/>
+                <w:color w:val="000000"/>
+                <w:szCs w:val="32"/>
+              </w:rPr>
+              <w:t>P8</w:t>
             </w:r>
             <w:r>
               <w:rPr>
@@ -6217,6 +6326,7 @@
               </w:rPr>
               <w:t>(</w:t>
             </w:r>
+            <w:proofErr w:type="gramStart"/>
             <w:r>
               <w:rPr>
                 <w:rFonts w:cs="BRH Malayalam Extra"/>
@@ -6240,7 +6350,16 @@
                 <w:color w:val="000000"/>
                 <w:szCs w:val="32"/>
               </w:rPr>
-              <w:t>[P8</w:t>
+              <w:t>[</w:t>
+            </w:r>
+            <w:proofErr w:type="gramEnd"/>
+            <w:r>
+              <w:rPr>
+                <w:rFonts w:cs="BRH Malayalam Extra"/>
+                <w:color w:val="000000"/>
+                <w:szCs w:val="32"/>
+              </w:rPr>
+              <w:t>P8</w:t>
             </w:r>
             <w:r>
               <w:rPr>
@@ -6949,6 +7068,1831 @@
                 <w:szCs w:val="40"/>
               </w:rPr>
             </w:pPr>
+          </w:p>
+        </w:tc>
+      </w:tr>
+      <w:tr>
+        <w:trPr>
+          <w:trHeight w:val="4952"/>
+        </w:trPr>
+        <w:tc>
+          <w:tcPr>
+            <w:tcW w:w="7166" w:type="dxa"/>
+            <w:tcBorders>
+              <w:top w:val="single" w:sz="4" w:space="0" w:color="000000"/>
+              <w:left w:val="single" w:sz="4" w:space="0" w:color="000000"/>
+              <w:bottom w:val="single" w:sz="4" w:space="0" w:color="000000"/>
+              <w:right w:val="single" w:sz="4" w:space="0" w:color="000000"/>
+            </w:tcBorders>
+          </w:tcPr>
+          <w:p>
+            <w:pPr>
+              <w:widowControl w:val="0"/>
+              <w:autoSpaceDE w:val="0"/>
+              <w:autoSpaceDN w:val="0"/>
+              <w:adjustRightInd w:val="0"/>
+              <w:spacing w:before="0" w:line="240" w:lineRule="auto"/>
+              <w:rPr>
+                <w:rFonts w:ascii="BRH Malayalam Extra" w:hAnsi="BRH Malayalam Extra" w:cs="BRH Malayalam Extra"/>
+                <w:sz w:val="32"/>
+                <w:szCs w:val="32"/>
+              </w:rPr>
+            </w:pPr>
+            <w:r>
+              <w:rPr>
+                <w:rFonts w:ascii="BRH Malayalam Extra" w:hAnsi="BRH Malayalam Extra" w:cs="BRH Malayalam Extra"/>
+                <w:sz w:val="32"/>
+                <w:szCs w:val="32"/>
+              </w:rPr>
+              <w:lastRenderedPageBreak/>
+              <w:t>(</w:t>
+            </w:r>
+            <w:proofErr w:type="gramStart"/>
+            <w:r>
+              <w:rPr>
+                <w:rFonts w:cs="BRH Malayalam Extra"/>
+                <w:szCs w:val="32"/>
+              </w:rPr>
+              <w:t>13</w:t>
+            </w:r>
+            <w:r>
+              <w:rPr>
+                <w:rFonts w:ascii="BRH Malayalam Extra" w:hAnsi="BRH Malayalam Extra" w:cs="BRH Malayalam Extra"/>
+                <w:sz w:val="32"/>
+                <w:szCs w:val="32"/>
+              </w:rPr>
+              <w:t>)</w:t>
+            </w:r>
+            <w:r>
+              <w:rPr>
+                <w:rFonts w:cs="BRH Malayalam Extra"/>
+                <w:szCs w:val="32"/>
+              </w:rPr>
+              <w:t>[</w:t>
+            </w:r>
+            <w:proofErr w:type="gramEnd"/>
+            <w:r>
+              <w:rPr>
+                <w:rFonts w:cs="BRH Malayalam Extra"/>
+                <w:szCs w:val="32"/>
+              </w:rPr>
+              <w:t>P9</w:t>
+            </w:r>
+            <w:r>
+              <w:rPr>
+                <w:rFonts w:ascii="BRH Malayalam Extra" w:hAnsi="BRH Malayalam Extra" w:cs="BRH Malayalam Extra"/>
+                <w:sz w:val="32"/>
+                <w:szCs w:val="32"/>
+              </w:rPr>
+              <w:t xml:space="preserve">] </w:t>
+            </w:r>
+            <w:r>
+              <w:rPr>
+                <w:rFonts w:cs="BRH Malayalam Extra"/>
+                <w:szCs w:val="32"/>
+              </w:rPr>
+              <w:t>4</w:t>
+            </w:r>
+            <w:r>
+              <w:rPr>
+                <w:rFonts w:ascii="BRH Malayalam Extra" w:hAnsi="BRH Malayalam Extra" w:cs="BRH Malayalam Extra"/>
+                <w:sz w:val="32"/>
+                <w:szCs w:val="32"/>
+              </w:rPr>
+              <w:t>.</w:t>
+            </w:r>
+            <w:r>
+              <w:rPr>
+                <w:rFonts w:cs="BRH Malayalam Extra"/>
+                <w:szCs w:val="32"/>
+              </w:rPr>
+              <w:t>4</w:t>
+            </w:r>
+            <w:r>
+              <w:rPr>
+                <w:rFonts w:ascii="BRH Malayalam Extra" w:hAnsi="BRH Malayalam Extra" w:cs="BRH Malayalam Extra"/>
+                <w:sz w:val="32"/>
+                <w:szCs w:val="32"/>
+              </w:rPr>
+              <w:t>.</w:t>
+            </w:r>
+            <w:r>
+              <w:rPr>
+                <w:rFonts w:cs="BRH Malayalam Extra"/>
+                <w:szCs w:val="32"/>
+              </w:rPr>
+              <w:t>3</w:t>
+            </w:r>
+            <w:r>
+              <w:rPr>
+                <w:rFonts w:ascii="BRH Malayalam Extra" w:hAnsi="BRH Malayalam Extra" w:cs="BRH Malayalam Extra"/>
+                <w:sz w:val="32"/>
+                <w:szCs w:val="32"/>
+              </w:rPr>
+              <w:t>.</w:t>
+            </w:r>
+            <w:r>
+              <w:rPr>
+                <w:rFonts w:cs="BRH Malayalam Extra"/>
+                <w:szCs w:val="32"/>
+              </w:rPr>
+              <w:t>3</w:t>
+            </w:r>
+            <w:r>
+              <w:rPr>
+                <w:rFonts w:ascii="BRH Malayalam Extra" w:hAnsi="BRH Malayalam Extra" w:cs="BRH Malayalam Extra"/>
+                <w:sz w:val="32"/>
+                <w:szCs w:val="32"/>
+              </w:rPr>
+              <w:t>(</w:t>
+            </w:r>
+            <w:r>
+              <w:rPr>
+                <w:rFonts w:cs="BRH Malayalam Extra"/>
+                <w:szCs w:val="32"/>
+              </w:rPr>
+              <w:t>13</w:t>
+            </w:r>
+            <w:r>
+              <w:rPr>
+                <w:rFonts w:ascii="BRH Malayalam Extra" w:hAnsi="BRH Malayalam Extra" w:cs="BRH Malayalam Extra"/>
+                <w:sz w:val="32"/>
+                <w:szCs w:val="32"/>
+              </w:rPr>
+              <w:t>)-  sx</w:t>
+            </w:r>
+            <w:r>
+              <w:rPr>
+                <w:rFonts w:ascii="BRH Malayalam Extra" w:hAnsi="BRH Malayalam Extra" w:cs="BRH Malayalam Extra"/>
+                <w:sz w:val="28"/>
+                <w:szCs w:val="32"/>
+              </w:rPr>
+              <w:t>–</w:t>
+            </w:r>
+            <w:r>
+              <w:rPr>
+                <w:rFonts w:ascii="BRH Malayalam Extra" w:hAnsi="BRH Malayalam Extra" w:cs="BRH Malayalam Extra"/>
+                <w:sz w:val="32"/>
+                <w:szCs w:val="32"/>
+              </w:rPr>
+              <w:t>b</w:t>
+            </w:r>
+            <w:r>
+              <w:rPr>
+                <w:rFonts w:ascii="BRH Malayalam Extra" w:hAnsi="BRH Malayalam Extra" w:cs="BRH Malayalam Extra"/>
+                <w:sz w:val="28"/>
+                <w:szCs w:val="32"/>
+              </w:rPr>
+              <w:t>–</w:t>
+            </w:r>
+            <w:r>
+              <w:rPr>
+                <w:rFonts w:ascii="BRH Malayalam Extra" w:hAnsi="BRH Malayalam Extra" w:cs="BRH Malayalam Extra"/>
+                <w:sz w:val="32"/>
+                <w:szCs w:val="32"/>
+              </w:rPr>
+              <w:t>jx</w:t>
+            </w:r>
+            <w:r>
+              <w:rPr>
+                <w:rFonts w:ascii="BRH Malayalam Extra" w:hAnsi="BRH Malayalam Extra" w:cs="BRH Malayalam Extra"/>
+                <w:sz w:val="28"/>
+                <w:szCs w:val="32"/>
+              </w:rPr>
+              <w:t>–</w:t>
+            </w:r>
+            <w:r>
+              <w:rPr>
+                <w:rFonts w:ascii="BRH Malayalam Extra" w:hAnsi="BRH Malayalam Extra" w:cs="BRH Malayalam Extra"/>
+                <w:sz w:val="32"/>
+                <w:szCs w:val="32"/>
+              </w:rPr>
+              <w:t>iy</w:t>
+            </w:r>
+            <w:r>
+              <w:rPr>
+                <w:rFonts w:ascii="BRH Malayalam Extra" w:hAnsi="BRH Malayalam Extra" w:cs="BRH Malayalam Extra"/>
+                <w:sz w:val="28"/>
+                <w:szCs w:val="32"/>
+              </w:rPr>
+              <w:t>–</w:t>
+            </w:r>
+            <w:r>
+              <w:rPr>
+                <w:rFonts w:ascii="BRH Malayalam Extra" w:hAnsi="BRH Malayalam Extra" w:cs="BRH Malayalam Extra"/>
+                <w:sz w:val="32"/>
+                <w:szCs w:val="32"/>
+              </w:rPr>
+              <w:t xml:space="preserve"> | Ap—ZJ | </w:t>
+            </w:r>
+          </w:p>
+          <w:p>
+            <w:pPr>
+              <w:widowControl w:val="0"/>
+              <w:autoSpaceDE w:val="0"/>
+              <w:autoSpaceDN w:val="0"/>
+              <w:adjustRightInd w:val="0"/>
+              <w:spacing w:before="0" w:line="240" w:lineRule="auto"/>
+              <w:rPr>
+                <w:rFonts w:ascii="BRH Malayalam Extra" w:hAnsi="BRH Malayalam Extra" w:cs="BRH Malayalam Extra"/>
+                <w:sz w:val="32"/>
+                <w:szCs w:val="32"/>
+              </w:rPr>
+            </w:pPr>
+            <w:r>
+              <w:rPr>
+                <w:rFonts w:ascii="BRH Malayalam Extra" w:hAnsi="BRH Malayalam Extra" w:cs="BRH Malayalam Extra"/>
+                <w:sz w:val="32"/>
+                <w:szCs w:val="32"/>
+              </w:rPr>
+              <w:t>Qx</w:t>
+            </w:r>
+            <w:r>
+              <w:rPr>
+                <w:rFonts w:ascii="BRH Malayalam Extra" w:hAnsi="BRH Malayalam Extra" w:cs="BRH Malayalam Extra"/>
+                <w:sz w:val="28"/>
+                <w:szCs w:val="32"/>
+              </w:rPr>
+              <w:t>–</w:t>
+            </w:r>
+            <w:r>
+              <w:rPr>
+                <w:rFonts w:ascii="BRH Malayalam Extra" w:hAnsi="BRH Malayalam Extra" w:cs="BRH Malayalam Extra"/>
+                <w:sz w:val="32"/>
+                <w:szCs w:val="32"/>
+              </w:rPr>
+              <w:t>jxjx˜I |</w:t>
+            </w:r>
+          </w:p>
+          <w:p>
+            <w:pPr>
+              <w:widowControl w:val="0"/>
+              <w:autoSpaceDE w:val="0"/>
+              <w:autoSpaceDN w:val="0"/>
+              <w:adjustRightInd w:val="0"/>
+              <w:spacing w:before="0" w:line="240" w:lineRule="auto"/>
+              <w:rPr>
+                <w:rFonts w:ascii="BRH Malayalam Extra" w:hAnsi="BRH Malayalam Extra" w:cs="BRH Malayalam Extra"/>
+                <w:sz w:val="32"/>
+                <w:szCs w:val="32"/>
+              </w:rPr>
+            </w:pPr>
+            <w:r>
+              <w:rPr>
+                <w:rFonts w:ascii="BRH Malayalam Extra" w:hAnsi="BRH Malayalam Extra" w:cs="BRH Malayalam Extra"/>
+                <w:sz w:val="32"/>
+                <w:szCs w:val="32"/>
+              </w:rPr>
+              <w:t>sx</w:t>
+            </w:r>
+            <w:r>
+              <w:rPr>
+                <w:rFonts w:ascii="BRH Malayalam Extra" w:hAnsi="BRH Malayalam Extra" w:cs="BRH Malayalam Extra"/>
+                <w:sz w:val="28"/>
+                <w:szCs w:val="32"/>
+              </w:rPr>
+              <w:t>–</w:t>
+            </w:r>
+            <w:r>
+              <w:rPr>
+                <w:rFonts w:ascii="BRH Malayalam Extra" w:hAnsi="BRH Malayalam Extra" w:cs="BRH Malayalam Extra"/>
+                <w:sz w:val="32"/>
+                <w:szCs w:val="32"/>
+              </w:rPr>
+              <w:t>b</w:t>
+            </w:r>
+            <w:r>
+              <w:rPr>
+                <w:rFonts w:ascii="BRH Malayalam Extra" w:hAnsi="BRH Malayalam Extra" w:cs="BRH Malayalam Extra"/>
+                <w:sz w:val="28"/>
+                <w:szCs w:val="32"/>
+              </w:rPr>
+              <w:t>–</w:t>
+            </w:r>
+            <w:r>
+              <w:rPr>
+                <w:rFonts w:ascii="BRH Malayalam Extra" w:hAnsi="BRH Malayalam Extra" w:cs="BRH Malayalam Extra"/>
+                <w:sz w:val="32"/>
+                <w:szCs w:val="32"/>
+              </w:rPr>
+              <w:t>jx</w:t>
+            </w:r>
+            <w:r>
+              <w:rPr>
+                <w:rFonts w:ascii="BRH Malayalam Extra" w:hAnsi="BRH Malayalam Extra" w:cs="BRH Malayalam Extra"/>
+                <w:sz w:val="28"/>
+                <w:szCs w:val="32"/>
+              </w:rPr>
+              <w:t>–</w:t>
+            </w:r>
+            <w:r>
+              <w:rPr>
+                <w:rFonts w:ascii="BRH Malayalam Extra" w:hAnsi="BRH Malayalam Extra" w:cs="BRH Malayalam Extra"/>
+                <w:sz w:val="32"/>
+                <w:szCs w:val="32"/>
+              </w:rPr>
+              <w:t xml:space="preserve"> iõp</w:t>
+            </w:r>
+            <w:r>
+              <w:rPr>
+                <w:rFonts w:ascii="BRH Malayalam Extra" w:hAnsi="BRH Malayalam Extra" w:cs="BRH Malayalam Extra"/>
+                <w:sz w:val="28"/>
+                <w:szCs w:val="32"/>
+              </w:rPr>
+              <w:t>–</w:t>
+            </w:r>
+            <w:r>
+              <w:rPr>
+                <w:rFonts w:ascii="BRH Malayalam Extra" w:hAnsi="BRH Malayalam Extra" w:cs="BRH Malayalam Extra"/>
+                <w:sz w:val="32"/>
+                <w:szCs w:val="32"/>
+              </w:rPr>
+              <w:t>¥Zx „p—ZJ sxbjxiy sxbjx</w:t>
+            </w:r>
+            <w:r>
+              <w:rPr>
+                <w:rFonts w:ascii="BRH Malayalam Extra" w:hAnsi="BRH Malayalam Extra" w:cs="BRH Malayalam Extra"/>
+                <w:sz w:val="28"/>
+                <w:szCs w:val="32"/>
+              </w:rPr>
+              <w:t>–</w:t>
+            </w:r>
+            <w:r>
+              <w:rPr>
+                <w:rFonts w:ascii="BRH Malayalam Extra" w:hAnsi="BRH Malayalam Extra" w:cs="BRH Malayalam Extra"/>
+                <w:sz w:val="32"/>
+                <w:szCs w:val="32"/>
+              </w:rPr>
+              <w:t xml:space="preserve"> iõp—Z qâx</w:t>
+            </w:r>
+            <w:r>
+              <w:rPr>
+                <w:rFonts w:ascii="BRH Malayalam Extra" w:hAnsi="BRH Malayalam Extra" w:cs="BRH Malayalam Extra"/>
+                <w:sz w:val="28"/>
+                <w:szCs w:val="32"/>
+              </w:rPr>
+              <w:t>–</w:t>
+            </w:r>
+            <w:r>
+              <w:rPr>
+                <w:rFonts w:ascii="BRH Malayalam Extra" w:hAnsi="BRH Malayalam Extra" w:cs="BRH Malayalam Extra"/>
+                <w:sz w:val="32"/>
+                <w:szCs w:val="32"/>
+              </w:rPr>
+              <w:t xml:space="preserve">jxjx˜I </w:t>
+            </w:r>
+            <w:r>
+              <w:rPr>
+                <w:rFonts w:ascii="BRH Malayalam Extra" w:hAnsi="BRH Malayalam Extra" w:cs="BRH Malayalam Extra"/>
+                <w:sz w:val="32"/>
+                <w:szCs w:val="32"/>
+                <w:highlight w:val="yellow"/>
+              </w:rPr>
+              <w:t>Q</w:t>
+            </w:r>
+            <w:r>
+              <w:rPr>
+                <w:rFonts w:ascii="BRH Malayalam Extra" w:hAnsi="BRH Malayalam Extra" w:cs="BRH Malayalam Extra"/>
+                <w:sz w:val="28"/>
+                <w:szCs w:val="32"/>
+              </w:rPr>
+              <w:t>–</w:t>
+            </w:r>
+            <w:r>
+              <w:rPr>
+                <w:rFonts w:ascii="BRH Malayalam Extra" w:hAnsi="BRH Malayalam Extra" w:cs="BRH Malayalam Extra"/>
+                <w:sz w:val="32"/>
+                <w:szCs w:val="32"/>
+              </w:rPr>
+              <w:t>jxjx</w:t>
+            </w:r>
+            <w:r>
+              <w:rPr>
+                <w:rFonts w:ascii="BRH Malayalam Extra" w:hAnsi="BRH Malayalam Extra" w:cs="BRH Malayalam Extra"/>
+                <w:sz w:val="28"/>
+                <w:szCs w:val="32"/>
+              </w:rPr>
+              <w:t>–</w:t>
+            </w:r>
+            <w:r>
+              <w:rPr>
+                <w:rFonts w:ascii="BRH Malayalam Extra" w:hAnsi="BRH Malayalam Extra" w:cs="BRH Malayalam Extra"/>
+                <w:sz w:val="32"/>
+                <w:szCs w:val="32"/>
+              </w:rPr>
+              <w:t xml:space="preserve"> ip—ZJ sxbjxiy sxbjx</w:t>
+            </w:r>
+            <w:r>
+              <w:rPr>
+                <w:rFonts w:ascii="BRH Malayalam Extra" w:hAnsi="BRH Malayalam Extra" w:cs="BRH Malayalam Extra"/>
+                <w:sz w:val="28"/>
+                <w:szCs w:val="32"/>
+              </w:rPr>
+              <w:t>–</w:t>
+            </w:r>
+            <w:r>
+              <w:rPr>
+                <w:rFonts w:ascii="BRH Malayalam Extra" w:hAnsi="BRH Malayalam Extra" w:cs="BRH Malayalam Extra"/>
+                <w:sz w:val="32"/>
+                <w:szCs w:val="32"/>
+              </w:rPr>
+              <w:t xml:space="preserve"> </w:t>
+            </w:r>
+          </w:p>
+          <w:p>
+            <w:pPr>
+              <w:widowControl w:val="0"/>
+              <w:autoSpaceDE w:val="0"/>
+              <w:autoSpaceDN w:val="0"/>
+              <w:adjustRightInd w:val="0"/>
+              <w:spacing w:before="0" w:line="240" w:lineRule="auto"/>
+              <w:rPr>
+                <w:rFonts w:ascii="BRH Malayalam Extra" w:hAnsi="BRH Malayalam Extra" w:cs="BRH Malayalam Extra"/>
+                <w:sz w:val="32"/>
+                <w:szCs w:val="32"/>
+              </w:rPr>
+            </w:pPr>
+            <w:r>
+              <w:rPr>
+                <w:rFonts w:ascii="BRH Malayalam Extra" w:hAnsi="BRH Malayalam Extra" w:cs="BRH Malayalam Extra"/>
+                <w:sz w:val="32"/>
+                <w:szCs w:val="32"/>
+              </w:rPr>
+              <w:t>iõp—Z qâx</w:t>
+            </w:r>
+            <w:r>
+              <w:rPr>
+                <w:rFonts w:ascii="BRH Malayalam Extra" w:hAnsi="BRH Malayalam Extra" w:cs="BRH Malayalam Extra"/>
+                <w:sz w:val="28"/>
+                <w:szCs w:val="32"/>
+              </w:rPr>
+              <w:t>–</w:t>
+            </w:r>
+            <w:r>
+              <w:rPr>
+                <w:rFonts w:ascii="BRH Malayalam Extra" w:hAnsi="BRH Malayalam Extra" w:cs="BRH Malayalam Extra"/>
+                <w:sz w:val="32"/>
+                <w:szCs w:val="32"/>
+              </w:rPr>
+              <w:t xml:space="preserve">jxjx˜I | </w:t>
+            </w:r>
+          </w:p>
+          <w:p>
+            <w:pPr>
+              <w:widowControl w:val="0"/>
+              <w:autoSpaceDE w:val="0"/>
+              <w:autoSpaceDN w:val="0"/>
+              <w:adjustRightInd w:val="0"/>
+              <w:spacing w:before="0" w:line="240" w:lineRule="auto"/>
+              <w:rPr>
+                <w:rFonts w:ascii="BRH Malayalam Extra" w:hAnsi="BRH Malayalam Extra" w:cs="BRH Malayalam Extra"/>
+                <w:sz w:val="32"/>
+                <w:szCs w:val="32"/>
+              </w:rPr>
+            </w:pPr>
+            <w:r>
+              <w:rPr>
+                <w:rFonts w:ascii="BRH Malayalam Extra" w:hAnsi="BRH Malayalam Extra" w:cs="BRH Malayalam Extra"/>
+                <w:sz w:val="32"/>
+                <w:szCs w:val="32"/>
+              </w:rPr>
+              <w:t>(</w:t>
+            </w:r>
+            <w:proofErr w:type="gramStart"/>
+            <w:r>
+              <w:rPr>
+                <w:rFonts w:cs="BRH Malayalam Extra"/>
+                <w:szCs w:val="32"/>
+              </w:rPr>
+              <w:t>15</w:t>
+            </w:r>
+            <w:r>
+              <w:rPr>
+                <w:rFonts w:ascii="BRH Malayalam Extra" w:hAnsi="BRH Malayalam Extra" w:cs="BRH Malayalam Extra"/>
+                <w:sz w:val="32"/>
+                <w:szCs w:val="32"/>
+              </w:rPr>
+              <w:t>)</w:t>
+            </w:r>
+            <w:r>
+              <w:rPr>
+                <w:rFonts w:cs="BRH Malayalam Extra"/>
+                <w:szCs w:val="32"/>
+              </w:rPr>
+              <w:t>[</w:t>
+            </w:r>
+            <w:proofErr w:type="gramEnd"/>
+            <w:r>
+              <w:rPr>
+                <w:rFonts w:cs="BRH Malayalam Extra"/>
+                <w:szCs w:val="32"/>
+              </w:rPr>
+              <w:t>P9</w:t>
+            </w:r>
+            <w:r>
+              <w:rPr>
+                <w:rFonts w:ascii="BRH Malayalam Extra" w:hAnsi="BRH Malayalam Extra" w:cs="BRH Malayalam Extra"/>
+                <w:sz w:val="32"/>
+                <w:szCs w:val="32"/>
+              </w:rPr>
+              <w:t xml:space="preserve">] </w:t>
+            </w:r>
+            <w:r>
+              <w:rPr>
+                <w:rFonts w:cs="BRH Malayalam Extra"/>
+                <w:szCs w:val="32"/>
+              </w:rPr>
+              <w:t>4</w:t>
+            </w:r>
+            <w:r>
+              <w:rPr>
+                <w:rFonts w:ascii="BRH Malayalam Extra" w:hAnsi="BRH Malayalam Extra" w:cs="BRH Malayalam Extra"/>
+                <w:sz w:val="32"/>
+                <w:szCs w:val="32"/>
+              </w:rPr>
+              <w:t>.</w:t>
+            </w:r>
+            <w:r>
+              <w:rPr>
+                <w:rFonts w:cs="BRH Malayalam Extra"/>
+                <w:szCs w:val="32"/>
+              </w:rPr>
+              <w:t>4</w:t>
+            </w:r>
+            <w:r>
+              <w:rPr>
+                <w:rFonts w:ascii="BRH Malayalam Extra" w:hAnsi="BRH Malayalam Extra" w:cs="BRH Malayalam Extra"/>
+                <w:sz w:val="32"/>
+                <w:szCs w:val="32"/>
+              </w:rPr>
+              <w:t>.</w:t>
+            </w:r>
+            <w:r>
+              <w:rPr>
+                <w:rFonts w:cs="BRH Malayalam Extra"/>
+                <w:szCs w:val="32"/>
+              </w:rPr>
+              <w:t>3</w:t>
+            </w:r>
+            <w:r>
+              <w:rPr>
+                <w:rFonts w:ascii="BRH Malayalam Extra" w:hAnsi="BRH Malayalam Extra" w:cs="BRH Malayalam Extra"/>
+                <w:sz w:val="32"/>
+                <w:szCs w:val="32"/>
+              </w:rPr>
+              <w:t>.</w:t>
+            </w:r>
+            <w:r>
+              <w:rPr>
+                <w:rFonts w:cs="BRH Malayalam Extra"/>
+                <w:szCs w:val="32"/>
+              </w:rPr>
+              <w:t>3</w:t>
+            </w:r>
+            <w:r>
+              <w:rPr>
+                <w:rFonts w:ascii="BRH Malayalam Extra" w:hAnsi="BRH Malayalam Extra" w:cs="BRH Malayalam Extra"/>
+                <w:sz w:val="32"/>
+                <w:szCs w:val="32"/>
+              </w:rPr>
+              <w:t>(</w:t>
+            </w:r>
+            <w:r>
+              <w:rPr>
+                <w:rFonts w:cs="BRH Malayalam Extra"/>
+                <w:szCs w:val="32"/>
+              </w:rPr>
+              <w:t>15</w:t>
+            </w:r>
+            <w:r>
+              <w:rPr>
+                <w:rFonts w:ascii="BRH Malayalam Extra" w:hAnsi="BRH Malayalam Extra" w:cs="BRH Malayalam Extra"/>
+                <w:sz w:val="32"/>
+                <w:szCs w:val="32"/>
+              </w:rPr>
+              <w:t>)-  Qx</w:t>
+            </w:r>
+            <w:r>
+              <w:rPr>
+                <w:rFonts w:ascii="BRH Malayalam Extra" w:hAnsi="BRH Malayalam Extra" w:cs="BRH Malayalam Extra"/>
+                <w:sz w:val="28"/>
+                <w:szCs w:val="32"/>
+              </w:rPr>
+              <w:t>–</w:t>
+            </w:r>
+            <w:r>
+              <w:rPr>
+                <w:rFonts w:ascii="BRH Malayalam Extra" w:hAnsi="BRH Malayalam Extra" w:cs="BRH Malayalam Extra"/>
+                <w:sz w:val="32"/>
+                <w:szCs w:val="32"/>
+              </w:rPr>
+              <w:t>jxjx˜I | di—J | s</w:t>
+            </w:r>
+            <w:r>
+              <w:rPr>
+                <w:rFonts w:ascii="BRH Malayalam Extra" w:hAnsi="BRH Malayalam Extra" w:cs="BRH Malayalam Extra"/>
+                <w:sz w:val="28"/>
+                <w:szCs w:val="32"/>
+              </w:rPr>
+              <w:t>–</w:t>
+            </w:r>
+            <w:r>
+              <w:rPr>
+                <w:rFonts w:ascii="BRH Malayalam Extra" w:hAnsi="BRH Malayalam Extra" w:cs="BRH Malayalam Extra"/>
+                <w:sz w:val="32"/>
+                <w:szCs w:val="32"/>
+              </w:rPr>
+              <w:t>i¡</w:t>
+            </w:r>
+            <w:r>
+              <w:rPr>
+                <w:rFonts w:ascii="BRH Malayalam Extra" w:hAnsi="BRH Malayalam Extra" w:cs="BRH Malayalam Extra"/>
+                <w:sz w:val="28"/>
+                <w:szCs w:val="32"/>
+              </w:rPr>
+              <w:t>–</w:t>
+            </w:r>
+            <w:r>
+              <w:rPr>
+                <w:rFonts w:ascii="BRH Malayalam Extra" w:hAnsi="BRH Malayalam Extra" w:cs="BRH Malayalam Extra"/>
+                <w:sz w:val="32"/>
+                <w:szCs w:val="32"/>
+              </w:rPr>
+              <w:t>öbxj— |</w:t>
+            </w:r>
+          </w:p>
+          <w:p>
+            <w:pPr>
+              <w:widowControl w:val="0"/>
+              <w:autoSpaceDE w:val="0"/>
+              <w:autoSpaceDN w:val="0"/>
+              <w:adjustRightInd w:val="0"/>
+              <w:spacing w:before="0" w:line="240" w:lineRule="auto"/>
+              <w:rPr>
+                <w:rFonts w:ascii="BRH Malayalam Extra" w:hAnsi="BRH Malayalam Extra" w:cs="BRH Malayalam Extra"/>
+                <w:sz w:val="32"/>
+                <w:szCs w:val="32"/>
+              </w:rPr>
+            </w:pPr>
+            <w:r>
+              <w:rPr>
+                <w:rFonts w:ascii="BRH Malayalam Extra" w:hAnsi="BRH Malayalam Extra" w:cs="BRH Malayalam Extra"/>
+                <w:sz w:val="32"/>
+                <w:szCs w:val="32"/>
+                <w:highlight w:val="yellow"/>
+              </w:rPr>
+              <w:t>Q</w:t>
+            </w:r>
+            <w:r>
+              <w:rPr>
+                <w:rFonts w:ascii="BRH Malayalam Extra" w:hAnsi="BRH Malayalam Extra" w:cs="BRH Malayalam Extra"/>
+                <w:sz w:val="28"/>
+                <w:szCs w:val="32"/>
+              </w:rPr>
+              <w:t>–</w:t>
+            </w:r>
+            <w:r>
+              <w:rPr>
+                <w:rFonts w:ascii="BRH Malayalam Extra" w:hAnsi="BRH Malayalam Extra" w:cs="BRH Malayalam Extra"/>
+                <w:sz w:val="32"/>
+                <w:szCs w:val="32"/>
+              </w:rPr>
+              <w:t>jxjx</w:t>
+            </w:r>
+            <w:r>
+              <w:rPr>
+                <w:rFonts w:ascii="BRH Malayalam Extra" w:hAnsi="BRH Malayalam Extra" w:cs="BRH Malayalam Extra"/>
+                <w:sz w:val="28"/>
+                <w:szCs w:val="32"/>
+              </w:rPr>
+              <w:t>–</w:t>
+            </w:r>
+            <w:r>
+              <w:rPr>
+                <w:rFonts w:ascii="BRH Malayalam Extra" w:hAnsi="BRH Malayalam Extra" w:cs="BRH Malayalam Extra"/>
+                <w:sz w:val="32"/>
+                <w:szCs w:val="32"/>
+              </w:rPr>
+              <w:t>I d¥ix</w:t>
+            </w:r>
+            <w:r>
+              <w:rPr>
+                <w:rFonts w:ascii="BRH Malayalam Extra" w:hAnsi="BRH Malayalam Extra" w:cs="BRH Malayalam Extra"/>
+                <w:sz w:val="28"/>
+                <w:szCs w:val="32"/>
+              </w:rPr>
+              <w:t>–</w:t>
+            </w:r>
+            <w:r>
+              <w:rPr>
+                <w:rFonts w:ascii="BRH Malayalam Extra" w:hAnsi="BRH Malayalam Extra" w:cs="BRH Malayalam Extra"/>
+                <w:sz w:val="32"/>
+                <w:szCs w:val="32"/>
+              </w:rPr>
+              <w:t xml:space="preserve"> di— qâx</w:t>
+            </w:r>
+            <w:r>
+              <w:rPr>
+                <w:rFonts w:ascii="BRH Malayalam Extra" w:hAnsi="BRH Malayalam Extra" w:cs="BRH Malayalam Extra"/>
+                <w:sz w:val="28"/>
+                <w:szCs w:val="32"/>
+              </w:rPr>
+              <w:t>–</w:t>
+            </w:r>
+            <w:r>
+              <w:rPr>
+                <w:rFonts w:ascii="BRH Malayalam Extra" w:hAnsi="BRH Malayalam Extra" w:cs="BRH Malayalam Extra"/>
+                <w:sz w:val="32"/>
+                <w:szCs w:val="32"/>
+              </w:rPr>
+              <w:t xml:space="preserve">jxjx˜I </w:t>
+            </w:r>
+            <w:r>
+              <w:rPr>
+                <w:rFonts w:ascii="BRH Malayalam Extra" w:hAnsi="BRH Malayalam Extra" w:cs="BRH Malayalam Extra"/>
+                <w:sz w:val="32"/>
+                <w:szCs w:val="32"/>
+                <w:highlight w:val="yellow"/>
+              </w:rPr>
+              <w:t>Q</w:t>
+            </w:r>
+            <w:r>
+              <w:rPr>
+                <w:rFonts w:ascii="BRH Malayalam Extra" w:hAnsi="BRH Malayalam Extra" w:cs="BRH Malayalam Extra"/>
+                <w:sz w:val="28"/>
+                <w:szCs w:val="32"/>
+              </w:rPr>
+              <w:t>–</w:t>
+            </w:r>
+            <w:r>
+              <w:rPr>
+                <w:rFonts w:ascii="BRH Malayalam Extra" w:hAnsi="BRH Malayalam Extra" w:cs="BRH Malayalam Extra"/>
+                <w:sz w:val="32"/>
+                <w:szCs w:val="32"/>
+              </w:rPr>
+              <w:t>jxjx</w:t>
+            </w:r>
+            <w:r>
+              <w:rPr>
+                <w:rFonts w:ascii="BRH Malayalam Extra" w:hAnsi="BRH Malayalam Extra" w:cs="BRH Malayalam Extra"/>
+                <w:sz w:val="28"/>
+                <w:szCs w:val="32"/>
+              </w:rPr>
+              <w:t>–</w:t>
+            </w:r>
+            <w:r>
+              <w:rPr>
+                <w:rFonts w:ascii="BRH Malayalam Extra" w:hAnsi="BRH Malayalam Extra" w:cs="BRH Malayalam Extra"/>
+                <w:sz w:val="32"/>
+                <w:szCs w:val="32"/>
+              </w:rPr>
+              <w:t>I di—J si¡</w:t>
+            </w:r>
+            <w:r>
+              <w:rPr>
+                <w:rFonts w:ascii="BRH Malayalam Extra" w:hAnsi="BRH Malayalam Extra" w:cs="BRH Malayalam Extra"/>
+                <w:sz w:val="28"/>
+                <w:szCs w:val="32"/>
+              </w:rPr>
+              <w:t>–</w:t>
+            </w:r>
+            <w:r>
+              <w:rPr>
+                <w:rFonts w:ascii="BRH Malayalam Extra" w:hAnsi="BRH Malayalam Extra" w:cs="BRH Malayalam Extra"/>
+                <w:sz w:val="32"/>
+                <w:szCs w:val="32"/>
+              </w:rPr>
+              <w:t>öbxj— si¡</w:t>
+            </w:r>
+            <w:r>
+              <w:rPr>
+                <w:rFonts w:ascii="BRH Malayalam Extra" w:hAnsi="BRH Malayalam Extra" w:cs="BRH Malayalam Extra"/>
+                <w:sz w:val="28"/>
+                <w:szCs w:val="32"/>
+              </w:rPr>
+              <w:t>–</w:t>
+            </w:r>
+            <w:r>
+              <w:rPr>
+                <w:rFonts w:ascii="BRH Malayalam Extra" w:hAnsi="BRH Malayalam Extra" w:cs="BRH Malayalam Extra"/>
+                <w:sz w:val="32"/>
+                <w:szCs w:val="32"/>
+              </w:rPr>
+              <w:t>öbxj</w:t>
+            </w:r>
+            <w:r>
+              <w:rPr>
+                <w:rFonts w:ascii="BRH Malayalam Extra" w:hAnsi="BRH Malayalam Extra" w:cs="BRH Malayalam Extra"/>
+                <w:sz w:val="28"/>
+                <w:szCs w:val="32"/>
+              </w:rPr>
+              <w:t>–</w:t>
+            </w:r>
+            <w:r>
+              <w:rPr>
+                <w:rFonts w:ascii="BRH Malayalam Extra" w:hAnsi="BRH Malayalam Extra" w:cs="BRH Malayalam Extra"/>
+                <w:sz w:val="32"/>
+                <w:szCs w:val="32"/>
+              </w:rPr>
+              <w:t xml:space="preserve"> di— qâx</w:t>
+            </w:r>
+            <w:r>
+              <w:rPr>
+                <w:rFonts w:ascii="BRH Malayalam Extra" w:hAnsi="BRH Malayalam Extra" w:cs="BRH Malayalam Extra"/>
+                <w:sz w:val="28"/>
+                <w:szCs w:val="32"/>
+              </w:rPr>
+              <w:t>–</w:t>
+            </w:r>
+            <w:r>
+              <w:rPr>
+                <w:rFonts w:ascii="BRH Malayalam Extra" w:hAnsi="BRH Malayalam Extra" w:cs="BRH Malayalam Extra"/>
+                <w:sz w:val="32"/>
+                <w:szCs w:val="32"/>
+              </w:rPr>
+              <w:t xml:space="preserve">jxjx˜I </w:t>
+            </w:r>
+            <w:r>
+              <w:rPr>
+                <w:rFonts w:ascii="BRH Malayalam Extra" w:hAnsi="BRH Malayalam Extra" w:cs="BRH Malayalam Extra"/>
+                <w:sz w:val="32"/>
+                <w:szCs w:val="32"/>
+                <w:highlight w:val="yellow"/>
+              </w:rPr>
+              <w:t>Q</w:t>
+            </w:r>
+            <w:r>
+              <w:rPr>
+                <w:rFonts w:ascii="BRH Malayalam Extra" w:hAnsi="BRH Malayalam Extra" w:cs="BRH Malayalam Extra"/>
+                <w:sz w:val="28"/>
+                <w:szCs w:val="32"/>
+              </w:rPr>
+              <w:t>–</w:t>
+            </w:r>
+            <w:r>
+              <w:rPr>
+                <w:rFonts w:ascii="BRH Malayalam Extra" w:hAnsi="BRH Malayalam Extra" w:cs="BRH Malayalam Extra"/>
+                <w:sz w:val="32"/>
+                <w:szCs w:val="32"/>
+              </w:rPr>
+              <w:t>jxjx</w:t>
+            </w:r>
+            <w:r>
+              <w:rPr>
+                <w:rFonts w:ascii="BRH Malayalam Extra" w:hAnsi="BRH Malayalam Extra" w:cs="BRH Malayalam Extra"/>
+                <w:sz w:val="28"/>
+                <w:szCs w:val="32"/>
+              </w:rPr>
+              <w:t>–</w:t>
+            </w:r>
+            <w:r>
+              <w:rPr>
+                <w:rFonts w:ascii="BRH Malayalam Extra" w:hAnsi="BRH Malayalam Extra" w:cs="BRH Malayalam Extra"/>
+                <w:sz w:val="32"/>
+                <w:szCs w:val="32"/>
+              </w:rPr>
+              <w:t>I di—J si¡</w:t>
+            </w:r>
+            <w:r>
+              <w:rPr>
+                <w:rFonts w:ascii="BRH Malayalam Extra" w:hAnsi="BRH Malayalam Extra" w:cs="BRH Malayalam Extra"/>
+                <w:sz w:val="28"/>
+                <w:szCs w:val="32"/>
+              </w:rPr>
+              <w:t>–</w:t>
+            </w:r>
+            <w:r>
+              <w:rPr>
+                <w:rFonts w:ascii="BRH Malayalam Extra" w:hAnsi="BRH Malayalam Extra" w:cs="BRH Malayalam Extra"/>
+                <w:sz w:val="32"/>
+                <w:szCs w:val="32"/>
+              </w:rPr>
+              <w:t xml:space="preserve">öbxj— | </w:t>
+            </w:r>
+          </w:p>
+        </w:tc>
+        <w:tc>
+          <w:tcPr>
+            <w:tcW w:w="7371" w:type="dxa"/>
+            <w:tcBorders>
+              <w:top w:val="single" w:sz="4" w:space="0" w:color="000000"/>
+              <w:left w:val="single" w:sz="4" w:space="0" w:color="000000"/>
+              <w:bottom w:val="single" w:sz="4" w:space="0" w:color="000000"/>
+              <w:right w:val="single" w:sz="4" w:space="0" w:color="000000"/>
+            </w:tcBorders>
+          </w:tcPr>
+          <w:p>
+            <w:pPr>
+              <w:widowControl w:val="0"/>
+              <w:autoSpaceDE w:val="0"/>
+              <w:autoSpaceDN w:val="0"/>
+              <w:adjustRightInd w:val="0"/>
+              <w:spacing w:before="0" w:line="240" w:lineRule="auto"/>
+              <w:rPr>
+                <w:rFonts w:ascii="BRH Malayalam Extra" w:hAnsi="BRH Malayalam Extra" w:cs="BRH Malayalam Extra"/>
+                <w:sz w:val="32"/>
+                <w:szCs w:val="32"/>
+              </w:rPr>
+            </w:pPr>
+            <w:r>
+              <w:rPr>
+                <w:rFonts w:ascii="BRH Malayalam Extra" w:hAnsi="BRH Malayalam Extra" w:cs="BRH Malayalam Extra"/>
+                <w:sz w:val="32"/>
+                <w:szCs w:val="32"/>
+              </w:rPr>
+              <w:t>(</w:t>
+            </w:r>
+            <w:proofErr w:type="gramStart"/>
+            <w:r>
+              <w:rPr>
+                <w:rFonts w:cs="BRH Malayalam Extra"/>
+                <w:szCs w:val="32"/>
+              </w:rPr>
+              <w:t>13</w:t>
+            </w:r>
+            <w:r>
+              <w:rPr>
+                <w:rFonts w:ascii="BRH Malayalam Extra" w:hAnsi="BRH Malayalam Extra" w:cs="BRH Malayalam Extra"/>
+                <w:sz w:val="32"/>
+                <w:szCs w:val="32"/>
+              </w:rPr>
+              <w:t>)</w:t>
+            </w:r>
+            <w:r>
+              <w:rPr>
+                <w:rFonts w:cs="BRH Malayalam Extra"/>
+                <w:szCs w:val="32"/>
+              </w:rPr>
+              <w:t>[</w:t>
+            </w:r>
+            <w:proofErr w:type="gramEnd"/>
+            <w:r>
+              <w:rPr>
+                <w:rFonts w:cs="BRH Malayalam Extra"/>
+                <w:szCs w:val="32"/>
+              </w:rPr>
+              <w:t>P9</w:t>
+            </w:r>
+            <w:r>
+              <w:rPr>
+                <w:rFonts w:ascii="BRH Malayalam Extra" w:hAnsi="BRH Malayalam Extra" w:cs="BRH Malayalam Extra"/>
+                <w:sz w:val="32"/>
+                <w:szCs w:val="32"/>
+              </w:rPr>
+              <w:t xml:space="preserve">] </w:t>
+            </w:r>
+            <w:r>
+              <w:rPr>
+                <w:rFonts w:cs="BRH Malayalam Extra"/>
+                <w:szCs w:val="32"/>
+              </w:rPr>
+              <w:t>4</w:t>
+            </w:r>
+            <w:r>
+              <w:rPr>
+                <w:rFonts w:ascii="BRH Malayalam Extra" w:hAnsi="BRH Malayalam Extra" w:cs="BRH Malayalam Extra"/>
+                <w:sz w:val="32"/>
+                <w:szCs w:val="32"/>
+              </w:rPr>
+              <w:t>.</w:t>
+            </w:r>
+            <w:r>
+              <w:rPr>
+                <w:rFonts w:cs="BRH Malayalam Extra"/>
+                <w:szCs w:val="32"/>
+              </w:rPr>
+              <w:t>4</w:t>
+            </w:r>
+            <w:r>
+              <w:rPr>
+                <w:rFonts w:ascii="BRH Malayalam Extra" w:hAnsi="BRH Malayalam Extra" w:cs="BRH Malayalam Extra"/>
+                <w:sz w:val="32"/>
+                <w:szCs w:val="32"/>
+              </w:rPr>
+              <w:t>.</w:t>
+            </w:r>
+            <w:r>
+              <w:rPr>
+                <w:rFonts w:cs="BRH Malayalam Extra"/>
+                <w:szCs w:val="32"/>
+              </w:rPr>
+              <w:t>3</w:t>
+            </w:r>
+            <w:r>
+              <w:rPr>
+                <w:rFonts w:ascii="BRH Malayalam Extra" w:hAnsi="BRH Malayalam Extra" w:cs="BRH Malayalam Extra"/>
+                <w:sz w:val="32"/>
+                <w:szCs w:val="32"/>
+              </w:rPr>
+              <w:t>.</w:t>
+            </w:r>
+            <w:r>
+              <w:rPr>
+                <w:rFonts w:cs="BRH Malayalam Extra"/>
+                <w:szCs w:val="32"/>
+              </w:rPr>
+              <w:t>3</w:t>
+            </w:r>
+            <w:r>
+              <w:rPr>
+                <w:rFonts w:ascii="BRH Malayalam Extra" w:hAnsi="BRH Malayalam Extra" w:cs="BRH Malayalam Extra"/>
+                <w:sz w:val="32"/>
+                <w:szCs w:val="32"/>
+              </w:rPr>
+              <w:t>(</w:t>
+            </w:r>
+            <w:r>
+              <w:rPr>
+                <w:rFonts w:cs="BRH Malayalam Extra"/>
+                <w:szCs w:val="32"/>
+              </w:rPr>
+              <w:t>13</w:t>
+            </w:r>
+            <w:r>
+              <w:rPr>
+                <w:rFonts w:ascii="BRH Malayalam Extra" w:hAnsi="BRH Malayalam Extra" w:cs="BRH Malayalam Extra"/>
+                <w:sz w:val="32"/>
+                <w:szCs w:val="32"/>
+              </w:rPr>
+              <w:t>)-  sx</w:t>
+            </w:r>
+            <w:r>
+              <w:rPr>
+                <w:rFonts w:ascii="BRH Malayalam Extra" w:hAnsi="BRH Malayalam Extra" w:cs="BRH Malayalam Extra"/>
+                <w:sz w:val="28"/>
+                <w:szCs w:val="32"/>
+              </w:rPr>
+              <w:t>–</w:t>
+            </w:r>
+            <w:r>
+              <w:rPr>
+                <w:rFonts w:ascii="BRH Malayalam Extra" w:hAnsi="BRH Malayalam Extra" w:cs="BRH Malayalam Extra"/>
+                <w:sz w:val="32"/>
+                <w:szCs w:val="32"/>
+              </w:rPr>
+              <w:t>b</w:t>
+            </w:r>
+            <w:r>
+              <w:rPr>
+                <w:rFonts w:ascii="BRH Malayalam Extra" w:hAnsi="BRH Malayalam Extra" w:cs="BRH Malayalam Extra"/>
+                <w:sz w:val="28"/>
+                <w:szCs w:val="32"/>
+              </w:rPr>
+              <w:t>–</w:t>
+            </w:r>
+            <w:r>
+              <w:rPr>
+                <w:rFonts w:ascii="BRH Malayalam Extra" w:hAnsi="BRH Malayalam Extra" w:cs="BRH Malayalam Extra"/>
+                <w:sz w:val="32"/>
+                <w:szCs w:val="32"/>
+              </w:rPr>
+              <w:t>jx</w:t>
+            </w:r>
+            <w:r>
+              <w:rPr>
+                <w:rFonts w:ascii="BRH Malayalam Extra" w:hAnsi="BRH Malayalam Extra" w:cs="BRH Malayalam Extra"/>
+                <w:sz w:val="28"/>
+                <w:szCs w:val="32"/>
+              </w:rPr>
+              <w:t>–</w:t>
+            </w:r>
+            <w:r>
+              <w:rPr>
+                <w:rFonts w:ascii="BRH Malayalam Extra" w:hAnsi="BRH Malayalam Extra" w:cs="BRH Malayalam Extra"/>
+                <w:sz w:val="32"/>
+                <w:szCs w:val="32"/>
+              </w:rPr>
+              <w:t>iy</w:t>
+            </w:r>
+            <w:r>
+              <w:rPr>
+                <w:rFonts w:ascii="BRH Malayalam Extra" w:hAnsi="BRH Malayalam Extra" w:cs="BRH Malayalam Extra"/>
+                <w:sz w:val="28"/>
+                <w:szCs w:val="32"/>
+              </w:rPr>
+              <w:t>–</w:t>
+            </w:r>
+            <w:r>
+              <w:rPr>
+                <w:rFonts w:ascii="BRH Malayalam Extra" w:hAnsi="BRH Malayalam Extra" w:cs="BRH Malayalam Extra"/>
+                <w:sz w:val="32"/>
+                <w:szCs w:val="32"/>
+              </w:rPr>
+              <w:t xml:space="preserve"> | Ap—ZJ | </w:t>
+            </w:r>
+          </w:p>
+          <w:p>
+            <w:pPr>
+              <w:widowControl w:val="0"/>
+              <w:autoSpaceDE w:val="0"/>
+              <w:autoSpaceDN w:val="0"/>
+              <w:adjustRightInd w:val="0"/>
+              <w:spacing w:before="0" w:line="240" w:lineRule="auto"/>
+              <w:rPr>
+                <w:rFonts w:ascii="BRH Malayalam Extra" w:hAnsi="BRH Malayalam Extra" w:cs="BRH Malayalam Extra"/>
+                <w:sz w:val="32"/>
+                <w:szCs w:val="32"/>
+              </w:rPr>
+            </w:pPr>
+            <w:r>
+              <w:rPr>
+                <w:rFonts w:ascii="BRH Malayalam Extra" w:hAnsi="BRH Malayalam Extra" w:cs="BRH Malayalam Extra"/>
+                <w:sz w:val="32"/>
+                <w:szCs w:val="32"/>
+              </w:rPr>
+              <w:t>Qx</w:t>
+            </w:r>
+            <w:r>
+              <w:rPr>
+                <w:rFonts w:ascii="BRH Malayalam Extra" w:hAnsi="BRH Malayalam Extra" w:cs="BRH Malayalam Extra"/>
+                <w:sz w:val="28"/>
+                <w:szCs w:val="32"/>
+              </w:rPr>
+              <w:t>–</w:t>
+            </w:r>
+            <w:r>
+              <w:rPr>
+                <w:rFonts w:ascii="BRH Malayalam Extra" w:hAnsi="BRH Malayalam Extra" w:cs="BRH Malayalam Extra"/>
+                <w:sz w:val="32"/>
+                <w:szCs w:val="32"/>
+              </w:rPr>
+              <w:t>jxjx˜I |</w:t>
+            </w:r>
+          </w:p>
+          <w:p>
+            <w:pPr>
+              <w:widowControl w:val="0"/>
+              <w:autoSpaceDE w:val="0"/>
+              <w:autoSpaceDN w:val="0"/>
+              <w:adjustRightInd w:val="0"/>
+              <w:spacing w:before="0" w:line="240" w:lineRule="auto"/>
+              <w:rPr>
+                <w:rFonts w:ascii="BRH Malayalam Extra" w:hAnsi="BRH Malayalam Extra" w:cs="BRH Malayalam Extra"/>
+                <w:sz w:val="32"/>
+                <w:szCs w:val="32"/>
+              </w:rPr>
+            </w:pPr>
+            <w:r>
+              <w:rPr>
+                <w:rFonts w:ascii="BRH Malayalam Extra" w:hAnsi="BRH Malayalam Extra" w:cs="BRH Malayalam Extra"/>
+                <w:sz w:val="32"/>
+                <w:szCs w:val="32"/>
+              </w:rPr>
+              <w:t>sx</w:t>
+            </w:r>
+            <w:r>
+              <w:rPr>
+                <w:rFonts w:ascii="BRH Malayalam Extra" w:hAnsi="BRH Malayalam Extra" w:cs="BRH Malayalam Extra"/>
+                <w:sz w:val="28"/>
+                <w:szCs w:val="32"/>
+              </w:rPr>
+              <w:t>–</w:t>
+            </w:r>
+            <w:r>
+              <w:rPr>
+                <w:rFonts w:ascii="BRH Malayalam Extra" w:hAnsi="BRH Malayalam Extra" w:cs="BRH Malayalam Extra"/>
+                <w:sz w:val="32"/>
+                <w:szCs w:val="32"/>
+              </w:rPr>
+              <w:t>b</w:t>
+            </w:r>
+            <w:r>
+              <w:rPr>
+                <w:rFonts w:ascii="BRH Malayalam Extra" w:hAnsi="BRH Malayalam Extra" w:cs="BRH Malayalam Extra"/>
+                <w:sz w:val="28"/>
+                <w:szCs w:val="32"/>
+              </w:rPr>
+              <w:t>–</w:t>
+            </w:r>
+            <w:r>
+              <w:rPr>
+                <w:rFonts w:ascii="BRH Malayalam Extra" w:hAnsi="BRH Malayalam Extra" w:cs="BRH Malayalam Extra"/>
+                <w:sz w:val="32"/>
+                <w:szCs w:val="32"/>
+              </w:rPr>
+              <w:t>jx</w:t>
+            </w:r>
+            <w:r>
+              <w:rPr>
+                <w:rFonts w:ascii="BRH Malayalam Extra" w:hAnsi="BRH Malayalam Extra" w:cs="BRH Malayalam Extra"/>
+                <w:sz w:val="28"/>
+                <w:szCs w:val="32"/>
+              </w:rPr>
+              <w:t>–</w:t>
+            </w:r>
+            <w:r>
+              <w:rPr>
+                <w:rFonts w:ascii="BRH Malayalam Extra" w:hAnsi="BRH Malayalam Extra" w:cs="BRH Malayalam Extra"/>
+                <w:sz w:val="32"/>
+                <w:szCs w:val="32"/>
+              </w:rPr>
+              <w:t xml:space="preserve"> iõp</w:t>
+            </w:r>
+            <w:r>
+              <w:rPr>
+                <w:rFonts w:ascii="BRH Malayalam Extra" w:hAnsi="BRH Malayalam Extra" w:cs="BRH Malayalam Extra"/>
+                <w:sz w:val="28"/>
+                <w:szCs w:val="32"/>
+              </w:rPr>
+              <w:t>–</w:t>
+            </w:r>
+            <w:r>
+              <w:rPr>
+                <w:rFonts w:ascii="BRH Malayalam Extra" w:hAnsi="BRH Malayalam Extra" w:cs="BRH Malayalam Extra"/>
+                <w:sz w:val="32"/>
+                <w:szCs w:val="32"/>
+              </w:rPr>
+              <w:t>¥Zx „p—ZJ sxbjxiy sxbjx</w:t>
+            </w:r>
+            <w:r>
+              <w:rPr>
+                <w:rFonts w:ascii="BRH Malayalam Extra" w:hAnsi="BRH Malayalam Extra" w:cs="BRH Malayalam Extra"/>
+                <w:sz w:val="28"/>
+                <w:szCs w:val="32"/>
+              </w:rPr>
+              <w:t>–</w:t>
+            </w:r>
+            <w:r>
+              <w:rPr>
+                <w:rFonts w:ascii="BRH Malayalam Extra" w:hAnsi="BRH Malayalam Extra" w:cs="BRH Malayalam Extra"/>
+                <w:sz w:val="32"/>
+                <w:szCs w:val="32"/>
+              </w:rPr>
+              <w:t xml:space="preserve"> iõp—Z qâx</w:t>
+            </w:r>
+            <w:r>
+              <w:rPr>
+                <w:rFonts w:ascii="BRH Malayalam Extra" w:hAnsi="BRH Malayalam Extra" w:cs="BRH Malayalam Extra"/>
+                <w:sz w:val="28"/>
+                <w:szCs w:val="32"/>
+              </w:rPr>
+              <w:t>–</w:t>
+            </w:r>
+            <w:r>
+              <w:rPr>
+                <w:rFonts w:ascii="BRH Malayalam Extra" w:hAnsi="BRH Malayalam Extra" w:cs="BRH Malayalam Extra"/>
+                <w:sz w:val="32"/>
+                <w:szCs w:val="32"/>
+              </w:rPr>
+              <w:t xml:space="preserve">jxjx˜I </w:t>
+            </w:r>
+            <w:r>
+              <w:rPr>
+                <w:rFonts w:ascii="BRH Malayalam Extra" w:hAnsi="BRH Malayalam Extra" w:cs="BRH Malayalam Extra"/>
+                <w:sz w:val="32"/>
+                <w:szCs w:val="32"/>
+                <w:highlight w:val="green"/>
+              </w:rPr>
+              <w:t>Qx</w:t>
+            </w:r>
+            <w:r>
+              <w:rPr>
+                <w:rFonts w:ascii="BRH Malayalam Extra" w:hAnsi="BRH Malayalam Extra" w:cs="BRH Malayalam Extra"/>
+                <w:sz w:val="28"/>
+                <w:szCs w:val="32"/>
+              </w:rPr>
+              <w:t>–</w:t>
+            </w:r>
+            <w:r>
+              <w:rPr>
+                <w:rFonts w:ascii="BRH Malayalam Extra" w:hAnsi="BRH Malayalam Extra" w:cs="BRH Malayalam Extra"/>
+                <w:sz w:val="32"/>
+                <w:szCs w:val="32"/>
+              </w:rPr>
+              <w:t>jxjx</w:t>
+            </w:r>
+            <w:r>
+              <w:rPr>
+                <w:rFonts w:ascii="BRH Malayalam Extra" w:hAnsi="BRH Malayalam Extra" w:cs="BRH Malayalam Extra"/>
+                <w:sz w:val="28"/>
+                <w:szCs w:val="32"/>
+              </w:rPr>
+              <w:t>–</w:t>
+            </w:r>
+            <w:r>
+              <w:rPr>
+                <w:rFonts w:ascii="BRH Malayalam Extra" w:hAnsi="BRH Malayalam Extra" w:cs="BRH Malayalam Extra"/>
+                <w:sz w:val="32"/>
+                <w:szCs w:val="32"/>
+              </w:rPr>
+              <w:t xml:space="preserve"> ip—ZJ sxbjxiy sxbjx</w:t>
+            </w:r>
+            <w:r>
+              <w:rPr>
+                <w:rFonts w:ascii="BRH Malayalam Extra" w:hAnsi="BRH Malayalam Extra" w:cs="BRH Malayalam Extra"/>
+                <w:sz w:val="28"/>
+                <w:szCs w:val="32"/>
+              </w:rPr>
+              <w:t>–</w:t>
+            </w:r>
+            <w:r>
+              <w:rPr>
+                <w:rFonts w:ascii="BRH Malayalam Extra" w:hAnsi="BRH Malayalam Extra" w:cs="BRH Malayalam Extra"/>
+                <w:sz w:val="32"/>
+                <w:szCs w:val="32"/>
+              </w:rPr>
+              <w:t xml:space="preserve"> </w:t>
+            </w:r>
+          </w:p>
+          <w:p>
+            <w:pPr>
+              <w:widowControl w:val="0"/>
+              <w:autoSpaceDE w:val="0"/>
+              <w:autoSpaceDN w:val="0"/>
+              <w:adjustRightInd w:val="0"/>
+              <w:spacing w:before="0" w:line="240" w:lineRule="auto"/>
+              <w:rPr>
+                <w:rFonts w:ascii="BRH Malayalam Extra" w:hAnsi="BRH Malayalam Extra" w:cs="BRH Malayalam Extra"/>
+                <w:sz w:val="32"/>
+                <w:szCs w:val="32"/>
+              </w:rPr>
+            </w:pPr>
+            <w:r>
+              <w:rPr>
+                <w:rFonts w:ascii="BRH Malayalam Extra" w:hAnsi="BRH Malayalam Extra" w:cs="BRH Malayalam Extra"/>
+                <w:sz w:val="32"/>
+                <w:szCs w:val="32"/>
+              </w:rPr>
+              <w:t>iõp—Z qâx</w:t>
+            </w:r>
+            <w:r>
+              <w:rPr>
+                <w:rFonts w:ascii="BRH Malayalam Extra" w:hAnsi="BRH Malayalam Extra" w:cs="BRH Malayalam Extra"/>
+                <w:sz w:val="28"/>
+                <w:szCs w:val="32"/>
+              </w:rPr>
+              <w:t>–</w:t>
+            </w:r>
+            <w:r>
+              <w:rPr>
+                <w:rFonts w:ascii="BRH Malayalam Extra" w:hAnsi="BRH Malayalam Extra" w:cs="BRH Malayalam Extra"/>
+                <w:sz w:val="32"/>
+                <w:szCs w:val="32"/>
+              </w:rPr>
+              <w:t xml:space="preserve">jxjx˜I | </w:t>
+            </w:r>
+          </w:p>
+          <w:p>
+            <w:pPr>
+              <w:widowControl w:val="0"/>
+              <w:autoSpaceDE w:val="0"/>
+              <w:autoSpaceDN w:val="0"/>
+              <w:adjustRightInd w:val="0"/>
+              <w:spacing w:before="0" w:line="240" w:lineRule="auto"/>
+              <w:rPr>
+                <w:rFonts w:ascii="BRH Malayalam Extra" w:hAnsi="BRH Malayalam Extra" w:cs="BRH Malayalam Extra"/>
+                <w:sz w:val="32"/>
+                <w:szCs w:val="32"/>
+              </w:rPr>
+            </w:pPr>
+            <w:r>
+              <w:rPr>
+                <w:rFonts w:ascii="BRH Malayalam Extra" w:hAnsi="BRH Malayalam Extra" w:cs="BRH Malayalam Extra"/>
+                <w:sz w:val="32"/>
+                <w:szCs w:val="32"/>
+              </w:rPr>
+              <w:t>(</w:t>
+            </w:r>
+            <w:proofErr w:type="gramStart"/>
+            <w:r>
+              <w:rPr>
+                <w:rFonts w:cs="BRH Malayalam Extra"/>
+                <w:szCs w:val="32"/>
+              </w:rPr>
+              <w:t>15</w:t>
+            </w:r>
+            <w:r>
+              <w:rPr>
+                <w:rFonts w:ascii="BRH Malayalam Extra" w:hAnsi="BRH Malayalam Extra" w:cs="BRH Malayalam Extra"/>
+                <w:sz w:val="32"/>
+                <w:szCs w:val="32"/>
+              </w:rPr>
+              <w:t>)</w:t>
+            </w:r>
+            <w:r>
+              <w:rPr>
+                <w:rFonts w:cs="BRH Malayalam Extra"/>
+                <w:szCs w:val="32"/>
+              </w:rPr>
+              <w:t>[</w:t>
+            </w:r>
+            <w:proofErr w:type="gramEnd"/>
+            <w:r>
+              <w:rPr>
+                <w:rFonts w:cs="BRH Malayalam Extra"/>
+                <w:szCs w:val="32"/>
+              </w:rPr>
+              <w:t>P9</w:t>
+            </w:r>
+            <w:r>
+              <w:rPr>
+                <w:rFonts w:ascii="BRH Malayalam Extra" w:hAnsi="BRH Malayalam Extra" w:cs="BRH Malayalam Extra"/>
+                <w:sz w:val="32"/>
+                <w:szCs w:val="32"/>
+              </w:rPr>
+              <w:t xml:space="preserve">] </w:t>
+            </w:r>
+            <w:r>
+              <w:rPr>
+                <w:rFonts w:cs="BRH Malayalam Extra"/>
+                <w:szCs w:val="32"/>
+              </w:rPr>
+              <w:t>4</w:t>
+            </w:r>
+            <w:r>
+              <w:rPr>
+                <w:rFonts w:ascii="BRH Malayalam Extra" w:hAnsi="BRH Malayalam Extra" w:cs="BRH Malayalam Extra"/>
+                <w:sz w:val="32"/>
+                <w:szCs w:val="32"/>
+              </w:rPr>
+              <w:t>.</w:t>
+            </w:r>
+            <w:r>
+              <w:rPr>
+                <w:rFonts w:cs="BRH Malayalam Extra"/>
+                <w:szCs w:val="32"/>
+              </w:rPr>
+              <w:t>4</w:t>
+            </w:r>
+            <w:r>
+              <w:rPr>
+                <w:rFonts w:ascii="BRH Malayalam Extra" w:hAnsi="BRH Malayalam Extra" w:cs="BRH Malayalam Extra"/>
+                <w:sz w:val="32"/>
+                <w:szCs w:val="32"/>
+              </w:rPr>
+              <w:t>.</w:t>
+            </w:r>
+            <w:r>
+              <w:rPr>
+                <w:rFonts w:cs="BRH Malayalam Extra"/>
+                <w:szCs w:val="32"/>
+              </w:rPr>
+              <w:t>3</w:t>
+            </w:r>
+            <w:r>
+              <w:rPr>
+                <w:rFonts w:ascii="BRH Malayalam Extra" w:hAnsi="BRH Malayalam Extra" w:cs="BRH Malayalam Extra"/>
+                <w:sz w:val="32"/>
+                <w:szCs w:val="32"/>
+              </w:rPr>
+              <w:t>.</w:t>
+            </w:r>
+            <w:r>
+              <w:rPr>
+                <w:rFonts w:cs="BRH Malayalam Extra"/>
+                <w:szCs w:val="32"/>
+              </w:rPr>
+              <w:t>3</w:t>
+            </w:r>
+            <w:r>
+              <w:rPr>
+                <w:rFonts w:ascii="BRH Malayalam Extra" w:hAnsi="BRH Malayalam Extra" w:cs="BRH Malayalam Extra"/>
+                <w:sz w:val="32"/>
+                <w:szCs w:val="32"/>
+              </w:rPr>
+              <w:t>(</w:t>
+            </w:r>
+            <w:r>
+              <w:rPr>
+                <w:rFonts w:cs="BRH Malayalam Extra"/>
+                <w:szCs w:val="32"/>
+              </w:rPr>
+              <w:t>15</w:t>
+            </w:r>
+            <w:r>
+              <w:rPr>
+                <w:rFonts w:ascii="BRH Malayalam Extra" w:hAnsi="BRH Malayalam Extra" w:cs="BRH Malayalam Extra"/>
+                <w:sz w:val="32"/>
+                <w:szCs w:val="32"/>
+              </w:rPr>
+              <w:t>)-  Qx</w:t>
+            </w:r>
+            <w:r>
+              <w:rPr>
+                <w:rFonts w:ascii="BRH Malayalam Extra" w:hAnsi="BRH Malayalam Extra" w:cs="BRH Malayalam Extra"/>
+                <w:sz w:val="28"/>
+                <w:szCs w:val="32"/>
+              </w:rPr>
+              <w:t>–</w:t>
+            </w:r>
+            <w:r>
+              <w:rPr>
+                <w:rFonts w:ascii="BRH Malayalam Extra" w:hAnsi="BRH Malayalam Extra" w:cs="BRH Malayalam Extra"/>
+                <w:sz w:val="32"/>
+                <w:szCs w:val="32"/>
+              </w:rPr>
+              <w:t>jxjx˜I | di—J | s</w:t>
+            </w:r>
+            <w:r>
+              <w:rPr>
+                <w:rFonts w:ascii="BRH Malayalam Extra" w:hAnsi="BRH Malayalam Extra" w:cs="BRH Malayalam Extra"/>
+                <w:sz w:val="28"/>
+                <w:szCs w:val="32"/>
+              </w:rPr>
+              <w:t>–</w:t>
+            </w:r>
+            <w:r>
+              <w:rPr>
+                <w:rFonts w:ascii="BRH Malayalam Extra" w:hAnsi="BRH Malayalam Extra" w:cs="BRH Malayalam Extra"/>
+                <w:sz w:val="32"/>
+                <w:szCs w:val="32"/>
+              </w:rPr>
+              <w:t>i¡</w:t>
+            </w:r>
+            <w:r>
+              <w:rPr>
+                <w:rFonts w:ascii="BRH Malayalam Extra" w:hAnsi="BRH Malayalam Extra" w:cs="BRH Malayalam Extra"/>
+                <w:sz w:val="28"/>
+                <w:szCs w:val="32"/>
+              </w:rPr>
+              <w:t>–</w:t>
+            </w:r>
+            <w:r>
+              <w:rPr>
+                <w:rFonts w:ascii="BRH Malayalam Extra" w:hAnsi="BRH Malayalam Extra" w:cs="BRH Malayalam Extra"/>
+                <w:sz w:val="32"/>
+                <w:szCs w:val="32"/>
+              </w:rPr>
+              <w:t>öbxj— |</w:t>
+            </w:r>
+          </w:p>
+          <w:p>
+            <w:pPr>
+              <w:widowControl w:val="0"/>
+              <w:autoSpaceDE w:val="0"/>
+              <w:autoSpaceDN w:val="0"/>
+              <w:adjustRightInd w:val="0"/>
+              <w:spacing w:before="0" w:line="240" w:lineRule="auto"/>
+              <w:rPr>
+                <w:rFonts w:ascii="BRH Malayalam Extra" w:hAnsi="BRH Malayalam Extra" w:cs="BRH Malayalam Extra"/>
+                <w:sz w:val="32"/>
+                <w:szCs w:val="32"/>
+              </w:rPr>
+            </w:pPr>
+            <w:r>
+              <w:rPr>
+                <w:rFonts w:ascii="BRH Malayalam Extra" w:hAnsi="BRH Malayalam Extra" w:cs="BRH Malayalam Extra"/>
+                <w:sz w:val="32"/>
+                <w:szCs w:val="32"/>
+                <w:highlight w:val="green"/>
+              </w:rPr>
+              <w:t>Q</w:t>
+            </w:r>
+            <w:r>
+              <w:rPr>
+                <w:rFonts w:ascii="BRH Malayalam Extra" w:hAnsi="BRH Malayalam Extra" w:cs="BRH Malayalam Extra"/>
+                <w:sz w:val="28"/>
+                <w:szCs w:val="32"/>
+              </w:rPr>
+              <w:t>–</w:t>
+            </w:r>
+            <w:r>
+              <w:rPr>
+                <w:rFonts w:ascii="BRH Malayalam Extra" w:hAnsi="BRH Malayalam Extra" w:cs="BRH Malayalam Extra"/>
+                <w:sz w:val="32"/>
+                <w:szCs w:val="32"/>
+                <w:highlight w:val="green"/>
+              </w:rPr>
+              <w:t>x</w:t>
+            </w:r>
+            <w:r>
+              <w:rPr>
+                <w:rFonts w:ascii="BRH Malayalam Extra" w:hAnsi="BRH Malayalam Extra" w:cs="BRH Malayalam Extra"/>
+                <w:sz w:val="32"/>
+                <w:szCs w:val="32"/>
+              </w:rPr>
+              <w:t>jxjx</w:t>
+            </w:r>
+            <w:r>
+              <w:rPr>
+                <w:rFonts w:ascii="BRH Malayalam Extra" w:hAnsi="BRH Malayalam Extra" w:cs="BRH Malayalam Extra"/>
+                <w:sz w:val="28"/>
+                <w:szCs w:val="32"/>
+              </w:rPr>
+              <w:t>–</w:t>
+            </w:r>
+            <w:r>
+              <w:rPr>
+                <w:rFonts w:ascii="BRH Malayalam Extra" w:hAnsi="BRH Malayalam Extra" w:cs="BRH Malayalam Extra"/>
+                <w:sz w:val="32"/>
+                <w:szCs w:val="32"/>
+              </w:rPr>
+              <w:t>I d¥ix</w:t>
+            </w:r>
+            <w:r>
+              <w:rPr>
+                <w:rFonts w:ascii="BRH Malayalam Extra" w:hAnsi="BRH Malayalam Extra" w:cs="BRH Malayalam Extra"/>
+                <w:sz w:val="28"/>
+                <w:szCs w:val="32"/>
+              </w:rPr>
+              <w:t>–</w:t>
+            </w:r>
+            <w:r>
+              <w:rPr>
+                <w:rFonts w:ascii="BRH Malayalam Extra" w:hAnsi="BRH Malayalam Extra" w:cs="BRH Malayalam Extra"/>
+                <w:sz w:val="32"/>
+                <w:szCs w:val="32"/>
+              </w:rPr>
+              <w:t xml:space="preserve"> di— qâx</w:t>
+            </w:r>
+            <w:r>
+              <w:rPr>
+                <w:rFonts w:ascii="BRH Malayalam Extra" w:hAnsi="BRH Malayalam Extra" w:cs="BRH Malayalam Extra"/>
+                <w:sz w:val="28"/>
+                <w:szCs w:val="32"/>
+              </w:rPr>
+              <w:t>–</w:t>
+            </w:r>
+            <w:r>
+              <w:rPr>
+                <w:rFonts w:ascii="BRH Malayalam Extra" w:hAnsi="BRH Malayalam Extra" w:cs="BRH Malayalam Extra"/>
+                <w:sz w:val="32"/>
+                <w:szCs w:val="32"/>
+              </w:rPr>
+              <w:t xml:space="preserve">jxjx˜I </w:t>
+            </w:r>
+            <w:r>
+              <w:rPr>
+                <w:rFonts w:ascii="BRH Malayalam Extra" w:hAnsi="BRH Malayalam Extra" w:cs="BRH Malayalam Extra"/>
+                <w:sz w:val="32"/>
+                <w:szCs w:val="32"/>
+                <w:highlight w:val="green"/>
+              </w:rPr>
+              <w:t>Q</w:t>
+            </w:r>
+            <w:r>
+              <w:rPr>
+                <w:rFonts w:ascii="BRH Malayalam Extra" w:hAnsi="BRH Malayalam Extra" w:cs="BRH Malayalam Extra"/>
+                <w:sz w:val="28"/>
+                <w:szCs w:val="32"/>
+                <w:highlight w:val="green"/>
+              </w:rPr>
+              <w:t>–</w:t>
+            </w:r>
+            <w:r>
+              <w:rPr>
+                <w:rFonts w:ascii="BRH Malayalam Extra" w:hAnsi="BRH Malayalam Extra" w:cs="BRH Malayalam Extra"/>
+                <w:sz w:val="32"/>
+                <w:szCs w:val="32"/>
+                <w:highlight w:val="green"/>
+              </w:rPr>
+              <w:t>x</w:t>
+            </w:r>
+            <w:r>
+              <w:rPr>
+                <w:rFonts w:ascii="BRH Malayalam Extra" w:hAnsi="BRH Malayalam Extra" w:cs="BRH Malayalam Extra"/>
+                <w:sz w:val="32"/>
+                <w:szCs w:val="32"/>
+              </w:rPr>
+              <w:t>jxjx</w:t>
+            </w:r>
+            <w:r>
+              <w:rPr>
+                <w:rFonts w:ascii="BRH Malayalam Extra" w:hAnsi="BRH Malayalam Extra" w:cs="BRH Malayalam Extra"/>
+                <w:sz w:val="28"/>
+                <w:szCs w:val="32"/>
+              </w:rPr>
+              <w:t>–</w:t>
+            </w:r>
+            <w:r>
+              <w:rPr>
+                <w:rFonts w:ascii="BRH Malayalam Extra" w:hAnsi="BRH Malayalam Extra" w:cs="BRH Malayalam Extra"/>
+                <w:sz w:val="32"/>
+                <w:szCs w:val="32"/>
+              </w:rPr>
+              <w:t>I di—J si¡</w:t>
+            </w:r>
+            <w:r>
+              <w:rPr>
+                <w:rFonts w:ascii="BRH Malayalam Extra" w:hAnsi="BRH Malayalam Extra" w:cs="BRH Malayalam Extra"/>
+                <w:sz w:val="28"/>
+                <w:szCs w:val="32"/>
+              </w:rPr>
+              <w:t>–</w:t>
+            </w:r>
+            <w:r>
+              <w:rPr>
+                <w:rFonts w:ascii="BRH Malayalam Extra" w:hAnsi="BRH Malayalam Extra" w:cs="BRH Malayalam Extra"/>
+                <w:sz w:val="32"/>
+                <w:szCs w:val="32"/>
+              </w:rPr>
+              <w:t>öbxj— si¡</w:t>
+            </w:r>
+            <w:r>
+              <w:rPr>
+                <w:rFonts w:ascii="BRH Malayalam Extra" w:hAnsi="BRH Malayalam Extra" w:cs="BRH Malayalam Extra"/>
+                <w:sz w:val="28"/>
+                <w:szCs w:val="32"/>
+              </w:rPr>
+              <w:t>–</w:t>
+            </w:r>
+            <w:r>
+              <w:rPr>
+                <w:rFonts w:ascii="BRH Malayalam Extra" w:hAnsi="BRH Malayalam Extra" w:cs="BRH Malayalam Extra"/>
+                <w:sz w:val="32"/>
+                <w:szCs w:val="32"/>
+              </w:rPr>
+              <w:t>öbxj</w:t>
+            </w:r>
+            <w:r>
+              <w:rPr>
+                <w:rFonts w:ascii="BRH Malayalam Extra" w:hAnsi="BRH Malayalam Extra" w:cs="BRH Malayalam Extra"/>
+                <w:sz w:val="28"/>
+                <w:szCs w:val="32"/>
+              </w:rPr>
+              <w:t>–</w:t>
+            </w:r>
+            <w:r>
+              <w:rPr>
+                <w:rFonts w:ascii="BRH Malayalam Extra" w:hAnsi="BRH Malayalam Extra" w:cs="BRH Malayalam Extra"/>
+                <w:sz w:val="32"/>
+                <w:szCs w:val="32"/>
+              </w:rPr>
+              <w:t xml:space="preserve"> di— qâx</w:t>
+            </w:r>
+            <w:r>
+              <w:rPr>
+                <w:rFonts w:ascii="BRH Malayalam Extra" w:hAnsi="BRH Malayalam Extra" w:cs="BRH Malayalam Extra"/>
+                <w:sz w:val="28"/>
+                <w:szCs w:val="32"/>
+              </w:rPr>
+              <w:t>–</w:t>
+            </w:r>
+            <w:r>
+              <w:rPr>
+                <w:rFonts w:ascii="BRH Malayalam Extra" w:hAnsi="BRH Malayalam Extra" w:cs="BRH Malayalam Extra"/>
+                <w:sz w:val="32"/>
+                <w:szCs w:val="32"/>
+              </w:rPr>
+              <w:t xml:space="preserve">jxjx˜I </w:t>
+            </w:r>
+            <w:r>
+              <w:rPr>
+                <w:rFonts w:ascii="BRH Malayalam Extra" w:hAnsi="BRH Malayalam Extra" w:cs="BRH Malayalam Extra"/>
+                <w:sz w:val="32"/>
+                <w:szCs w:val="32"/>
+                <w:highlight w:val="green"/>
+              </w:rPr>
+              <w:t>Q</w:t>
+            </w:r>
+            <w:r>
+              <w:rPr>
+                <w:rFonts w:ascii="BRH Malayalam Extra" w:hAnsi="BRH Malayalam Extra" w:cs="BRH Malayalam Extra"/>
+                <w:sz w:val="28"/>
+                <w:szCs w:val="32"/>
+                <w:highlight w:val="green"/>
+              </w:rPr>
+              <w:t>–</w:t>
+            </w:r>
+            <w:r>
+              <w:rPr>
+                <w:rFonts w:ascii="BRH Malayalam Extra" w:hAnsi="BRH Malayalam Extra" w:cs="BRH Malayalam Extra"/>
+                <w:sz w:val="32"/>
+                <w:szCs w:val="32"/>
+                <w:highlight w:val="green"/>
+              </w:rPr>
+              <w:t>x</w:t>
+            </w:r>
+            <w:r>
+              <w:rPr>
+                <w:rFonts w:ascii="BRH Malayalam Extra" w:hAnsi="BRH Malayalam Extra" w:cs="BRH Malayalam Extra"/>
+                <w:sz w:val="32"/>
+                <w:szCs w:val="32"/>
+              </w:rPr>
+              <w:t>jxjx</w:t>
+            </w:r>
+            <w:r>
+              <w:rPr>
+                <w:rFonts w:ascii="BRH Malayalam Extra" w:hAnsi="BRH Malayalam Extra" w:cs="BRH Malayalam Extra"/>
+                <w:sz w:val="28"/>
+                <w:szCs w:val="32"/>
+              </w:rPr>
+              <w:t>–</w:t>
+            </w:r>
+            <w:r>
+              <w:rPr>
+                <w:rFonts w:ascii="BRH Malayalam Extra" w:hAnsi="BRH Malayalam Extra" w:cs="BRH Malayalam Extra"/>
+                <w:sz w:val="32"/>
+                <w:szCs w:val="32"/>
+              </w:rPr>
+              <w:t>I di—J si¡</w:t>
+            </w:r>
+            <w:r>
+              <w:rPr>
+                <w:rFonts w:ascii="BRH Malayalam Extra" w:hAnsi="BRH Malayalam Extra" w:cs="BRH Malayalam Extra"/>
+                <w:sz w:val="28"/>
+                <w:szCs w:val="32"/>
+              </w:rPr>
+              <w:t>–</w:t>
+            </w:r>
+            <w:r>
+              <w:rPr>
+                <w:rFonts w:ascii="BRH Malayalam Extra" w:hAnsi="BRH Malayalam Extra" w:cs="BRH Malayalam Extra"/>
+                <w:sz w:val="32"/>
+                <w:szCs w:val="32"/>
+              </w:rPr>
+              <w:t xml:space="preserve">öbxj— | </w:t>
+            </w:r>
           </w:p>
         </w:tc>
       </w:tr>
@@ -6987,9 +8931,9 @@
                 <w:sz w:val="32"/>
                 <w:szCs w:val="32"/>
               </w:rPr>
-              <w:lastRenderedPageBreak/>
               <w:t>(</w:t>
             </w:r>
+            <w:proofErr w:type="gramStart"/>
             <w:r>
               <w:rPr>
                 <w:rFonts w:cs="BRH Malayalam Extra"/>
@@ -7013,7 +8957,16 @@
                 <w:color w:val="000000"/>
                 <w:szCs w:val="32"/>
               </w:rPr>
-              <w:t>[P9</w:t>
+              <w:t>[</w:t>
+            </w:r>
+            <w:proofErr w:type="gramEnd"/>
+            <w:r>
+              <w:rPr>
+                <w:rFonts w:cs="BRH Malayalam Extra"/>
+                <w:color w:val="000000"/>
+                <w:szCs w:val="32"/>
+              </w:rPr>
+              <w:t>P9</w:t>
             </w:r>
             <w:r>
               <w:rPr>
@@ -7338,6 +9291,7 @@
               </w:rPr>
               <w:t>(</w:t>
             </w:r>
+            <w:proofErr w:type="gramStart"/>
             <w:r>
               <w:rPr>
                 <w:rFonts w:cs="BRH Malayalam Extra"/>
@@ -7361,7 +9315,16 @@
                 <w:color w:val="000000"/>
                 <w:szCs w:val="32"/>
               </w:rPr>
-              <w:t>[P9</w:t>
+              <w:t>[</w:t>
+            </w:r>
+            <w:proofErr w:type="gramEnd"/>
+            <w:r>
+              <w:rPr>
+                <w:rFonts w:cs="BRH Malayalam Extra"/>
+                <w:color w:val="000000"/>
+                <w:szCs w:val="32"/>
+              </w:rPr>
+              <w:t>P9</w:t>
             </w:r>
             <w:r>
               <w:rPr>
@@ -7720,6 +9683,7 @@
               </w:rPr>
               <w:t>(</w:t>
             </w:r>
+            <w:proofErr w:type="gramStart"/>
             <w:r>
               <w:rPr>
                 <w:rFonts w:cs="BRH Malayalam Extra"/>
@@ -7743,7 +9707,16 @@
                 <w:color w:val="000000"/>
                 <w:szCs w:val="32"/>
               </w:rPr>
-              <w:t>[P9</w:t>
+              <w:t>[</w:t>
+            </w:r>
+            <w:proofErr w:type="gramEnd"/>
+            <w:r>
+              <w:rPr>
+                <w:rFonts w:cs="BRH Malayalam Extra"/>
+                <w:color w:val="000000"/>
+                <w:szCs w:val="32"/>
+              </w:rPr>
+              <w:t>P9</w:t>
             </w:r>
             <w:r>
               <w:rPr>
@@ -8077,6 +10050,7 @@
               </w:rPr>
               <w:t>(</w:t>
             </w:r>
+            <w:proofErr w:type="gramStart"/>
             <w:r>
               <w:rPr>
                 <w:rFonts w:cs="BRH Malayalam Extra"/>
@@ -8100,7 +10074,16 @@
                 <w:color w:val="000000"/>
                 <w:szCs w:val="32"/>
               </w:rPr>
-              <w:t>[P9</w:t>
+              <w:t>[</w:t>
+            </w:r>
+            <w:proofErr w:type="gramEnd"/>
+            <w:r>
+              <w:rPr>
+                <w:rFonts w:cs="BRH Malayalam Extra"/>
+                <w:color w:val="000000"/>
+                <w:szCs w:val="32"/>
+              </w:rPr>
+              <w:t>P9</w:t>
             </w:r>
             <w:r>
               <w:rPr>
@@ -8480,8 +10463,10 @@
                 <w:sz w:val="32"/>
                 <w:szCs w:val="32"/>
               </w:rPr>
+              <w:lastRenderedPageBreak/>
               <w:t>(</w:t>
             </w:r>
+            <w:proofErr w:type="gramStart"/>
             <w:r>
               <w:rPr>
                 <w:rFonts w:cs="BRH Malayalam Extra"/>
@@ -8505,7 +10490,16 @@
                 <w:color w:val="000000"/>
                 <w:szCs w:val="32"/>
               </w:rPr>
-              <w:t>[P14</w:t>
+              <w:t>[</w:t>
+            </w:r>
+            <w:proofErr w:type="gramEnd"/>
+            <w:r>
+              <w:rPr>
+                <w:rFonts w:cs="BRH Malayalam Extra"/>
+                <w:color w:val="000000"/>
+                <w:szCs w:val="32"/>
+              </w:rPr>
+              <w:t>P14</w:t>
             </w:r>
             <w:r>
               <w:rPr>
@@ -8741,6 +10735,7 @@
               </w:rPr>
               <w:t>(</w:t>
             </w:r>
+            <w:proofErr w:type="gramStart"/>
             <w:r>
               <w:rPr>
                 <w:rFonts w:cs="BRH Malayalam Extra"/>
@@ -8764,7 +10759,16 @@
                 <w:color w:val="000000"/>
                 <w:szCs w:val="32"/>
               </w:rPr>
-              <w:t>[P14</w:t>
+              <w:t>[</w:t>
+            </w:r>
+            <w:proofErr w:type="gramEnd"/>
+            <w:r>
+              <w:rPr>
+                <w:rFonts w:cs="BRH Malayalam Extra"/>
+                <w:color w:val="000000"/>
+                <w:szCs w:val="32"/>
+              </w:rPr>
+              <w:t>P14</w:t>
             </w:r>
             <w:r>
               <w:rPr>
@@ -9005,6 +11009,7 @@
               </w:rPr>
               <w:t>(</w:t>
             </w:r>
+            <w:proofErr w:type="gramStart"/>
             <w:r>
               <w:rPr>
                 <w:rFonts w:cs="BRH Malayalam Extra"/>
@@ -9028,7 +11033,16 @@
                 <w:color w:val="000000"/>
                 <w:szCs w:val="32"/>
               </w:rPr>
-              <w:t>[P15</w:t>
+              <w:t>[</w:t>
+            </w:r>
+            <w:proofErr w:type="gramEnd"/>
+            <w:r>
+              <w:rPr>
+                <w:rFonts w:cs="BRH Malayalam Extra"/>
+                <w:color w:val="000000"/>
+                <w:szCs w:val="32"/>
+              </w:rPr>
+              <w:t>P15</w:t>
             </w:r>
             <w:r>
               <w:rPr>
@@ -9252,6 +11266,7 @@
               </w:rPr>
               <w:t>(</w:t>
             </w:r>
+            <w:proofErr w:type="gramStart"/>
             <w:r>
               <w:rPr>
                 <w:rFonts w:cs="BRH Malayalam Extra"/>
@@ -9275,7 +11290,16 @@
                 <w:color w:val="000000"/>
                 <w:szCs w:val="32"/>
               </w:rPr>
-              <w:t>[P15</w:t>
+              <w:t>[</w:t>
+            </w:r>
+            <w:proofErr w:type="gramEnd"/>
+            <w:r>
+              <w:rPr>
+                <w:rFonts w:cs="BRH Malayalam Extra"/>
+                <w:color w:val="000000"/>
+                <w:szCs w:val="32"/>
+              </w:rPr>
+              <w:t>P15</w:t>
             </w:r>
             <w:r>
               <w:rPr>
@@ -9489,6 +11513,7 @@
               </w:rPr>
               <w:t>(</w:t>
             </w:r>
+            <w:proofErr w:type="gramStart"/>
             <w:r>
               <w:rPr>
                 <w:rFonts w:cs="BRH Malayalam Extra"/>
@@ -9512,7 +11537,16 @@
                 <w:color w:val="000000"/>
                 <w:szCs w:val="32"/>
               </w:rPr>
-              <w:t>[P20</w:t>
+              <w:t>[</w:t>
+            </w:r>
+            <w:proofErr w:type="gramEnd"/>
+            <w:r>
+              <w:rPr>
+                <w:rFonts w:cs="BRH Malayalam Extra"/>
+                <w:color w:val="000000"/>
+                <w:szCs w:val="32"/>
+              </w:rPr>
+              <w:t>P20</w:t>
             </w:r>
             <w:r>
               <w:rPr>
@@ -9991,9 +12025,9 @@
                 <w:sz w:val="32"/>
                 <w:szCs w:val="32"/>
               </w:rPr>
-              <w:lastRenderedPageBreak/>
               <w:t>(</w:t>
             </w:r>
+            <w:proofErr w:type="gramStart"/>
             <w:r>
               <w:rPr>
                 <w:rFonts w:cs="BRH Malayalam Extra"/>
@@ -10017,7 +12051,16 @@
                 <w:color w:val="000000"/>
                 <w:szCs w:val="32"/>
               </w:rPr>
-              <w:t>[P20</w:t>
+              <w:t>[</w:t>
+            </w:r>
+            <w:proofErr w:type="gramEnd"/>
+            <w:r>
+              <w:rPr>
+                <w:rFonts w:cs="BRH Malayalam Extra"/>
+                <w:color w:val="000000"/>
+                <w:szCs w:val="32"/>
+              </w:rPr>
+              <w:t>P20</w:t>
             </w:r>
             <w:r>
               <w:rPr>
@@ -10574,9 +12617,9 @@
                 <w:sz w:val="32"/>
                 <w:szCs w:val="32"/>
               </w:rPr>
-              <w:lastRenderedPageBreak/>
               <w:t>(</w:t>
             </w:r>
+            <w:proofErr w:type="gramStart"/>
             <w:r>
               <w:rPr>
                 <w:rFonts w:cs="BRH Malayalam Extra"/>
@@ -10600,7 +12643,16 @@
                 <w:color w:val="000000"/>
                 <w:szCs w:val="32"/>
               </w:rPr>
-              <w:t>[P20</w:t>
+              <w:t>[</w:t>
+            </w:r>
+            <w:proofErr w:type="gramEnd"/>
+            <w:r>
+              <w:rPr>
+                <w:rFonts w:cs="BRH Malayalam Extra"/>
+                <w:color w:val="000000"/>
+                <w:szCs w:val="32"/>
+              </w:rPr>
+              <w:t>P20</w:t>
             </w:r>
             <w:r>
               <w:rPr>
@@ -11103,9 +13155,9 @@
                 <w:sz w:val="32"/>
                 <w:szCs w:val="32"/>
               </w:rPr>
-              <w:lastRenderedPageBreak/>
               <w:t>(</w:t>
             </w:r>
+            <w:proofErr w:type="gramStart"/>
             <w:r>
               <w:rPr>
                 <w:rFonts w:cs="BRH Malayalam Extra"/>
@@ -11129,7 +13181,16 @@
                 <w:color w:val="000000"/>
                 <w:szCs w:val="32"/>
               </w:rPr>
-              <w:t>[P20</w:t>
+              <w:t>[</w:t>
+            </w:r>
+            <w:proofErr w:type="gramEnd"/>
+            <w:r>
+              <w:rPr>
+                <w:rFonts w:cs="BRH Malayalam Extra"/>
+                <w:color w:val="000000"/>
+                <w:szCs w:val="32"/>
+              </w:rPr>
+              <w:t>P20</w:t>
             </w:r>
             <w:r>
               <w:rPr>
@@ -11694,6 +13755,7 @@
               <w:lastRenderedPageBreak/>
               <w:t>(</w:t>
             </w:r>
+            <w:proofErr w:type="gramStart"/>
             <w:r>
               <w:rPr>
                 <w:rFonts w:cs="BRH Malayalam Extra"/>
@@ -11717,7 +13779,16 @@
                 <w:color w:val="000000"/>
                 <w:szCs w:val="32"/>
               </w:rPr>
-              <w:t>[P27</w:t>
+              <w:t>[</w:t>
+            </w:r>
+            <w:proofErr w:type="gramEnd"/>
+            <w:r>
+              <w:rPr>
+                <w:rFonts w:cs="BRH Malayalam Extra"/>
+                <w:color w:val="000000"/>
+                <w:szCs w:val="32"/>
+              </w:rPr>
+              <w:t>P27</w:t>
             </w:r>
             <w:r>
               <w:rPr>
@@ -11962,6 +14033,7 @@
               </w:rPr>
               <w:t>(</w:t>
             </w:r>
+            <w:proofErr w:type="gramStart"/>
             <w:r>
               <w:rPr>
                 <w:rFonts w:cs="BRH Malayalam Extra"/>
@@ -11985,7 +14057,16 @@
                 <w:color w:val="000000"/>
                 <w:szCs w:val="32"/>
               </w:rPr>
-              <w:t>[P27</w:t>
+              <w:t>[</w:t>
+            </w:r>
+            <w:proofErr w:type="gramEnd"/>
+            <w:r>
+              <w:rPr>
+                <w:rFonts w:cs="BRH Malayalam Extra"/>
+                <w:color w:val="000000"/>
+                <w:szCs w:val="32"/>
+              </w:rPr>
+              <w:t>P27</w:t>
             </w:r>
             <w:r>
               <w:rPr>
@@ -12201,7 +14282,7 @@
       </w:tr>
       <w:tr>
         <w:trPr>
-          <w:trHeight w:val="3960"/>
+          <w:trHeight w:val="1084"/>
         </w:trPr>
         <w:tc>
           <w:tcPr>
@@ -12236,6 +14317,7 @@
               </w:rPr>
               <w:t>(</w:t>
             </w:r>
+            <w:proofErr w:type="gramStart"/>
             <w:r>
               <w:rPr>
                 <w:rFonts w:cs="BRH Malayalam Extra"/>
@@ -12259,7 +14341,16 @@
                 <w:color w:val="000000"/>
                 <w:szCs w:val="32"/>
               </w:rPr>
-              <w:t>[P35</w:t>
+              <w:t>[</w:t>
+            </w:r>
+            <w:proofErr w:type="gramEnd"/>
+            <w:r>
+              <w:rPr>
+                <w:rFonts w:cs="BRH Malayalam Extra"/>
+                <w:color w:val="000000"/>
+                <w:szCs w:val="32"/>
+              </w:rPr>
+              <w:t>P35</w:t>
             </w:r>
             <w:r>
               <w:rPr>
@@ -12791,6 +14882,7 @@
               </w:rPr>
               <w:t>(</w:t>
             </w:r>
+            <w:proofErr w:type="gramStart"/>
             <w:r>
               <w:rPr>
                 <w:rFonts w:cs="BRH Malayalam Extra"/>
@@ -12814,7 +14906,16 @@
                 <w:color w:val="000000"/>
                 <w:szCs w:val="32"/>
               </w:rPr>
-              <w:t>[P35</w:t>
+              <w:t>[</w:t>
+            </w:r>
+            <w:proofErr w:type="gramEnd"/>
+            <w:r>
+              <w:rPr>
+                <w:rFonts w:cs="BRH Malayalam Extra"/>
+                <w:color w:val="000000"/>
+                <w:szCs w:val="32"/>
+              </w:rPr>
+              <w:t>P35</w:t>
             </w:r>
             <w:r>
               <w:rPr>
@@ -13445,9 +15546,9 @@
                 <w:sz w:val="32"/>
                 <w:szCs w:val="32"/>
               </w:rPr>
-              <w:lastRenderedPageBreak/>
               <w:t>(</w:t>
             </w:r>
+            <w:proofErr w:type="gramStart"/>
             <w:r>
               <w:rPr>
                 <w:rFonts w:cs="BRH Malayalam Extra"/>
@@ -13471,7 +15572,16 @@
                 <w:color w:val="000000"/>
                 <w:szCs w:val="32"/>
               </w:rPr>
-              <w:t>[P35</w:t>
+              <w:t>[</w:t>
+            </w:r>
+            <w:proofErr w:type="gramEnd"/>
+            <w:r>
+              <w:rPr>
+                <w:rFonts w:cs="BRH Malayalam Extra"/>
+                <w:color w:val="000000"/>
+                <w:szCs w:val="32"/>
+              </w:rPr>
+              <w:t>P35</w:t>
             </w:r>
             <w:r>
               <w:rPr>
@@ -14045,8 +16155,10 @@
                 <w:sz w:val="32"/>
                 <w:szCs w:val="32"/>
               </w:rPr>
+              <w:lastRenderedPageBreak/>
               <w:t>(</w:t>
             </w:r>
+            <w:proofErr w:type="gramStart"/>
             <w:r>
               <w:rPr>
                 <w:rFonts w:cs="BRH Malayalam Extra"/>
@@ -14070,7 +16182,16 @@
                 <w:color w:val="000000"/>
                 <w:szCs w:val="32"/>
               </w:rPr>
-              <w:t>[P35</w:t>
+              <w:t>[</w:t>
+            </w:r>
+            <w:proofErr w:type="gramEnd"/>
+            <w:r>
+              <w:rPr>
+                <w:rFonts w:cs="BRH Malayalam Extra"/>
+                <w:color w:val="000000"/>
+                <w:szCs w:val="32"/>
+              </w:rPr>
+              <w:t>P35</w:t>
             </w:r>
             <w:r>
               <w:rPr>
@@ -14334,6 +16455,7 @@
               <w:lastRenderedPageBreak/>
               <w:t>(</w:t>
             </w:r>
+            <w:proofErr w:type="gramStart"/>
             <w:r>
               <w:rPr>
                 <w:rFonts w:cs="BRH Malayalam Extra"/>
@@ -14357,7 +16479,16 @@
                 <w:color w:val="000000"/>
                 <w:szCs w:val="32"/>
               </w:rPr>
-              <w:t>[P35</w:t>
+              <w:t>[</w:t>
+            </w:r>
+            <w:proofErr w:type="gramEnd"/>
+            <w:r>
+              <w:rPr>
+                <w:rFonts w:cs="BRH Malayalam Extra"/>
+                <w:color w:val="000000"/>
+                <w:szCs w:val="32"/>
+              </w:rPr>
+              <w:t>P35</w:t>
             </w:r>
             <w:r>
               <w:rPr>
@@ -14889,6 +17020,7 @@
               </w:rPr>
               <w:t>(</w:t>
             </w:r>
+            <w:proofErr w:type="gramStart"/>
             <w:r>
               <w:rPr>
                 <w:rFonts w:cs="BRH Malayalam Extra"/>
@@ -14912,7 +17044,16 @@
                 <w:color w:val="000000"/>
                 <w:szCs w:val="32"/>
               </w:rPr>
-              <w:t>[P35</w:t>
+              <w:t>[</w:t>
+            </w:r>
+            <w:proofErr w:type="gramEnd"/>
+            <w:r>
+              <w:rPr>
+                <w:rFonts w:cs="BRH Malayalam Extra"/>
+                <w:color w:val="000000"/>
+                <w:szCs w:val="32"/>
+              </w:rPr>
+              <w:t>P35</w:t>
             </w:r>
             <w:r>
               <w:rPr>
@@ -15543,9 +17684,9 @@
                 <w:sz w:val="32"/>
                 <w:szCs w:val="32"/>
               </w:rPr>
-              <w:lastRenderedPageBreak/>
               <w:t>(</w:t>
             </w:r>
+            <w:proofErr w:type="gramStart"/>
             <w:r>
               <w:rPr>
                 <w:rFonts w:cs="BRH Malayalam Extra"/>
@@ -15569,7 +17710,16 @@
                 <w:color w:val="000000"/>
                 <w:szCs w:val="32"/>
               </w:rPr>
-              <w:t>[P35</w:t>
+              <w:t>[</w:t>
+            </w:r>
+            <w:proofErr w:type="gramEnd"/>
+            <w:r>
+              <w:rPr>
+                <w:rFonts w:cs="BRH Malayalam Extra"/>
+                <w:color w:val="000000"/>
+                <w:szCs w:val="32"/>
+              </w:rPr>
+              <w:t>P35</w:t>
             </w:r>
             <w:r>
               <w:rPr>
@@ -16167,8 +18317,10 @@
                 <w:sz w:val="32"/>
                 <w:szCs w:val="32"/>
               </w:rPr>
+              <w:lastRenderedPageBreak/>
               <w:t>(</w:t>
             </w:r>
+            <w:proofErr w:type="gramStart"/>
             <w:r>
               <w:rPr>
                 <w:rFonts w:cs="BRH Malayalam Extra"/>
@@ -16192,7 +18344,16 @@
                 <w:color w:val="000000"/>
                 <w:szCs w:val="32"/>
               </w:rPr>
-              <w:t>[P35</w:t>
+              <w:t>[</w:t>
+            </w:r>
+            <w:proofErr w:type="gramEnd"/>
+            <w:r>
+              <w:rPr>
+                <w:rFonts w:cs="BRH Malayalam Extra"/>
+                <w:color w:val="000000"/>
+                <w:szCs w:val="32"/>
+              </w:rPr>
+              <w:t>P35</w:t>
             </w:r>
             <w:r>
               <w:rPr>
@@ -16461,6 +18622,7 @@
               <w:lastRenderedPageBreak/>
               <w:t>(</w:t>
             </w:r>
+            <w:proofErr w:type="gramStart"/>
             <w:r>
               <w:rPr>
                 <w:rFonts w:cs="BRH Malayalam Extra"/>
@@ -16484,7 +18646,16 @@
                 <w:color w:val="000000"/>
                 <w:szCs w:val="32"/>
               </w:rPr>
-              <w:t>[P36</w:t>
+              <w:t>[</w:t>
+            </w:r>
+            <w:proofErr w:type="gramEnd"/>
+            <w:r>
+              <w:rPr>
+                <w:rFonts w:cs="BRH Malayalam Extra"/>
+                <w:color w:val="000000"/>
+                <w:szCs w:val="32"/>
+              </w:rPr>
+              <w:t>P36</w:t>
             </w:r>
             <w:r>
               <w:rPr>
@@ -16731,6 +18902,7 @@
               </w:rPr>
               <w:t>(</w:t>
             </w:r>
+            <w:proofErr w:type="gramStart"/>
             <w:r>
               <w:rPr>
                 <w:rFonts w:cs="BRH Malayalam Extra"/>
@@ -16754,7 +18926,16 @@
                 <w:color w:val="000000"/>
                 <w:szCs w:val="32"/>
               </w:rPr>
-              <w:t>[P36</w:t>
+              <w:t>[</w:t>
+            </w:r>
+            <w:proofErr w:type="gramEnd"/>
+            <w:r>
+              <w:rPr>
+                <w:rFonts w:cs="BRH Malayalam Extra"/>
+                <w:color w:val="000000"/>
+                <w:szCs w:val="32"/>
+              </w:rPr>
+              <w:t>P36</w:t>
             </w:r>
             <w:r>
               <w:rPr>
@@ -16986,6 +19167,7 @@
               </w:rPr>
               <w:t>(</w:t>
             </w:r>
+            <w:proofErr w:type="gramStart"/>
             <w:r>
               <w:rPr>
                 <w:rFonts w:cs="BRH Malayalam Extra"/>
@@ -17009,7 +19191,16 @@
                 <w:color w:val="000000"/>
                 <w:szCs w:val="32"/>
               </w:rPr>
-              <w:t>[P36</w:t>
+              <w:t>[</w:t>
+            </w:r>
+            <w:proofErr w:type="gramEnd"/>
+            <w:r>
+              <w:rPr>
+                <w:rFonts w:cs="BRH Malayalam Extra"/>
+                <w:color w:val="000000"/>
+                <w:szCs w:val="32"/>
+              </w:rPr>
+              <w:t>P36</w:t>
             </w:r>
             <w:r>
               <w:rPr>
@@ -17503,6 +19694,7 @@
               </w:rPr>
               <w:t>(</w:t>
             </w:r>
+            <w:proofErr w:type="gramStart"/>
             <w:r>
               <w:rPr>
                 <w:rFonts w:cs="BRH Malayalam Extra"/>
@@ -17526,7 +19718,16 @@
                 <w:color w:val="000000"/>
                 <w:szCs w:val="32"/>
               </w:rPr>
-              <w:t>[P36</w:t>
+              <w:t>[</w:t>
+            </w:r>
+            <w:proofErr w:type="gramEnd"/>
+            <w:r>
+              <w:rPr>
+                <w:rFonts w:cs="BRH Malayalam Extra"/>
+                <w:color w:val="000000"/>
+                <w:szCs w:val="32"/>
+              </w:rPr>
+              <w:t>P36</w:t>
             </w:r>
             <w:r>
               <w:rPr>
@@ -18023,9 +20224,9 @@
                 <w:sz w:val="32"/>
                 <w:szCs w:val="32"/>
               </w:rPr>
-              <w:lastRenderedPageBreak/>
               <w:t>(</w:t>
             </w:r>
+            <w:proofErr w:type="gramStart"/>
             <w:r>
               <w:rPr>
                 <w:rFonts w:cs="BRH Malayalam Extra"/>
@@ -18049,7 +20250,16 @@
                 <w:color w:val="000000"/>
                 <w:szCs w:val="32"/>
               </w:rPr>
-              <w:t>[P36</w:t>
+              <w:t>[</w:t>
+            </w:r>
+            <w:proofErr w:type="gramEnd"/>
+            <w:r>
+              <w:rPr>
+                <w:rFonts w:cs="BRH Malayalam Extra"/>
+                <w:color w:val="000000"/>
+                <w:szCs w:val="32"/>
+              </w:rPr>
+              <w:t>P36</w:t>
             </w:r>
             <w:r>
               <w:rPr>
@@ -18451,6 +20661,7 @@
               </w:rPr>
               <w:t>(</w:t>
             </w:r>
+            <w:proofErr w:type="gramStart"/>
             <w:r>
               <w:rPr>
                 <w:rFonts w:cs="BRH Malayalam Extra"/>
@@ -18474,7 +20685,16 @@
                 <w:color w:val="000000"/>
                 <w:szCs w:val="32"/>
               </w:rPr>
-              <w:t>[P36</w:t>
+              <w:t>[</w:t>
+            </w:r>
+            <w:proofErr w:type="gramEnd"/>
+            <w:r>
+              <w:rPr>
+                <w:rFonts w:cs="BRH Malayalam Extra"/>
+                <w:color w:val="000000"/>
+                <w:szCs w:val="32"/>
+              </w:rPr>
+              <w:t>P36</w:t>
             </w:r>
             <w:r>
               <w:rPr>
@@ -18947,8 +21167,10 @@
                 <w:sz w:val="32"/>
                 <w:szCs w:val="32"/>
               </w:rPr>
+              <w:lastRenderedPageBreak/>
               <w:t>(</w:t>
             </w:r>
+            <w:proofErr w:type="gramStart"/>
             <w:r>
               <w:rPr>
                 <w:rFonts w:cs="BRH Malayalam Extra"/>
@@ -18972,7 +21194,16 @@
                 <w:color w:val="000000"/>
                 <w:szCs w:val="32"/>
               </w:rPr>
-              <w:t>[P37</w:t>
+              <w:t>[</w:t>
+            </w:r>
+            <w:proofErr w:type="gramEnd"/>
+            <w:r>
+              <w:rPr>
+                <w:rFonts w:cs="BRH Malayalam Extra"/>
+                <w:color w:val="000000"/>
+                <w:szCs w:val="32"/>
+              </w:rPr>
+              <w:t>P37</w:t>
             </w:r>
             <w:r>
               <w:rPr>
@@ -19605,6 +21836,7 @@
               </w:rPr>
               <w:t>(</w:t>
             </w:r>
+            <w:proofErr w:type="gramStart"/>
             <w:r>
               <w:rPr>
                 <w:rFonts w:cs="BRH Malayalam Extra"/>
@@ -19628,7 +21860,16 @@
                 <w:color w:val="000000"/>
                 <w:szCs w:val="32"/>
               </w:rPr>
-              <w:t>[P37</w:t>
+              <w:t>[</w:t>
+            </w:r>
+            <w:proofErr w:type="gramEnd"/>
+            <w:r>
+              <w:rPr>
+                <w:rFonts w:cs="BRH Malayalam Extra"/>
+                <w:color w:val="000000"/>
+                <w:szCs w:val="32"/>
+              </w:rPr>
+              <w:t>P37</w:t>
             </w:r>
             <w:r>
               <w:rPr>
@@ -19918,6 +22159,7 @@
               </w:rPr>
               <w:t>(</w:t>
             </w:r>
+            <w:proofErr w:type="gramStart"/>
             <w:r>
               <w:rPr>
                 <w:rFonts w:cs="BRH Malayalam Extra"/>
@@ -19941,7 +22183,16 @@
                 <w:color w:val="000000"/>
                 <w:szCs w:val="32"/>
               </w:rPr>
-              <w:t>[P37</w:t>
+              <w:t>[</w:t>
+            </w:r>
+            <w:proofErr w:type="gramEnd"/>
+            <w:r>
+              <w:rPr>
+                <w:rFonts w:cs="BRH Malayalam Extra"/>
+                <w:color w:val="000000"/>
+                <w:szCs w:val="32"/>
+              </w:rPr>
+              <w:t>P37</w:t>
             </w:r>
             <w:r>
               <w:rPr>
@@ -20520,6 +22771,7 @@
               </w:rPr>
               <w:t>(</w:t>
             </w:r>
+            <w:proofErr w:type="gramStart"/>
             <w:r>
               <w:rPr>
                 <w:rFonts w:cs="BRH Malayalam Extra"/>
@@ -20543,7 +22795,16 @@
                 <w:color w:val="000000"/>
                 <w:szCs w:val="32"/>
               </w:rPr>
-              <w:t>[P37</w:t>
+              <w:t>[</w:t>
+            </w:r>
+            <w:proofErr w:type="gramEnd"/>
+            <w:r>
+              <w:rPr>
+                <w:rFonts w:cs="BRH Malayalam Extra"/>
+                <w:color w:val="000000"/>
+                <w:szCs w:val="32"/>
+              </w:rPr>
+              <w:t>P37</w:t>
             </w:r>
             <w:r>
               <w:rPr>
@@ -21215,7 +23476,6 @@
                 <w:szCs w:val="32"/>
                 <w:lang w:val="it-IT"/>
               </w:rPr>
-              <w:lastRenderedPageBreak/>
               <w:t>A</w:t>
             </w:r>
             <w:r>
@@ -21425,7 +23685,6 @@
                 <w:szCs w:val="32"/>
                 <w:lang w:val="it-IT"/>
               </w:rPr>
-              <w:lastRenderedPageBreak/>
               <w:t>(</w:t>
             </w:r>
             <w:r>
@@ -21797,7 +24056,6 @@
                 <w:szCs w:val="32"/>
                 <w:lang w:val="it-IT"/>
               </w:rPr>
-              <w:lastRenderedPageBreak/>
               <w:t>A</w:t>
             </w:r>
             <w:r>
@@ -22050,6 +24308,32 @@
           <w:u w:val="single"/>
         </w:rPr>
       </w:pPr>
+    </w:p>
+    <w:p>
+      <w:pPr>
+        <w:spacing w:before="0" w:line="240" w:lineRule="auto"/>
+        <w:jc w:val="center"/>
+        <w:rPr>
+          <w:b/>
+          <w:bCs/>
+          <w:sz w:val="32"/>
+          <w:szCs w:val="32"/>
+          <w:u w:val="single"/>
+        </w:rPr>
+      </w:pPr>
+    </w:p>
+    <w:p>
+      <w:pPr>
+        <w:spacing w:before="0" w:line="240" w:lineRule="auto"/>
+        <w:jc w:val="center"/>
+        <w:rPr>
+          <w:b/>
+          <w:bCs/>
+          <w:sz w:val="32"/>
+          <w:szCs w:val="32"/>
+          <w:u w:val="single"/>
+        </w:rPr>
+      </w:pPr>
       <w:r>
         <w:rPr>
           <w:b/>
@@ -22058,8 +24342,10 @@
           <w:szCs w:val="32"/>
           <w:u w:val="single"/>
         </w:rPr>
+        <w:lastRenderedPageBreak/>
         <w:t xml:space="preserve">TS </w:t>
       </w:r>
+      <w:proofErr w:type="gramStart"/>
       <w:r>
         <w:rPr>
           <w:b/>
@@ -22098,7 +24384,18 @@
           <w:szCs w:val="32"/>
           <w:u w:val="single"/>
         </w:rPr>
-        <w:t xml:space="preserve">– TS </w:t>
+        <w:t>–</w:t>
+      </w:r>
+      <w:proofErr w:type="gramEnd"/>
+      <w:r>
+        <w:rPr>
+          <w:b/>
+          <w:bCs/>
+          <w:sz w:val="32"/>
+          <w:szCs w:val="32"/>
+          <w:u w:val="single"/>
+        </w:rPr>
+        <w:t xml:space="preserve"> TS </w:t>
       </w:r>
       <w:r>
         <w:rPr>

</xml_diff>